<commit_message>
build based on 63c5129
</commit_message>
<xml_diff>
--- a/dev/documents/MDM CV Validation.docx
+++ b/dev/documents/MDM CV Validation.docx
@@ -58,49 +58,120 @@
           <w:sz w:val="22"/>
           <w:szCs w:val="22"/>
         </w:rPr>
-        <w:t>compare Julia and Python implementations of</w:t>
-      </w:r>
-      <w:r>
-        <w:rPr>
-          <w:sz w:val="22"/>
-          <w:szCs w:val="22"/>
-        </w:rPr>
-        <w:t xml:space="preserve"> the Riemannian Minimum Distance to mean (MDM) classifier</w:t>
-      </w:r>
-      <w:r>
-        <w:rPr>
-          <w:sz w:val="22"/>
-          <w:szCs w:val="22"/>
-        </w:rPr>
-        <w:t xml:space="preserve"> in term of classification </w:t>
-      </w:r>
-      <w:r>
-        <w:rPr>
-          <w:sz w:val="22"/>
-          <w:szCs w:val="22"/>
-        </w:rPr>
-        <w:t>accuracy</w:t>
-      </w:r>
-      <w:r>
-        <w:rPr>
-          <w:sz w:val="22"/>
-          <w:szCs w:val="22"/>
-        </w:rPr>
-        <w:t xml:space="preserve">. </w:t>
-      </w:r>
-      <w:r>
-        <w:rPr>
-          <w:sz w:val="22"/>
-          <w:szCs w:val="22"/>
-        </w:rPr>
-        <w:t xml:space="preserve">The execution time </w:t>
-      </w:r>
-      <w:r>
-        <w:rPr>
-          <w:sz w:val="22"/>
-          <w:szCs w:val="22"/>
-        </w:rPr>
-        <w:t xml:space="preserve">needed in the two </w:t>
+        <w:t>validate</w:t>
+      </w:r>
+      <w:r>
+        <w:rPr>
+          <w:sz w:val="22"/>
+          <w:szCs w:val="22"/>
+        </w:rPr>
+        <w:t xml:space="preserve"> </w:t>
+      </w:r>
+      <w:r>
+        <w:rPr>
+          <w:sz w:val="22"/>
+          <w:szCs w:val="22"/>
+        </w:rPr>
+        <w:t>the Julia implementation of the</w:t>
+      </w:r>
+      <w:r>
+        <w:rPr>
+          <w:sz w:val="22"/>
+          <w:szCs w:val="22"/>
+        </w:rPr>
+        <w:t xml:space="preserve"> </w:t>
+      </w:r>
+      <w:r>
+        <w:rPr>
+          <w:sz w:val="22"/>
+          <w:szCs w:val="22"/>
+        </w:rPr>
+        <w:t>Riemannian Minimum Distance to mean (MDM) classifier</w:t>
+      </w:r>
+      <w:r>
+        <w:rPr>
+          <w:sz w:val="22"/>
+          <w:szCs w:val="22"/>
+        </w:rPr>
+        <w:t xml:space="preserve"> in </w:t>
+      </w:r>
+      <w:proofErr w:type="spellStart"/>
+      <w:r>
+        <w:rPr>
+          <w:i/>
+          <w:iCs/>
+          <w:sz w:val="22"/>
+          <w:szCs w:val="22"/>
+        </w:rPr>
+        <w:t>PosDefManifold.jl</w:t>
+      </w:r>
+      <w:proofErr w:type="spellEnd"/>
+      <w:r>
+        <w:rPr>
+          <w:sz w:val="22"/>
+          <w:szCs w:val="22"/>
+        </w:rPr>
+        <w:t xml:space="preserve"> against the reference implementations in Python (</w:t>
+      </w:r>
+      <w:proofErr w:type="spellStart"/>
+      <w:r>
+        <w:rPr>
+          <w:i/>
+          <w:iCs/>
+          <w:sz w:val="22"/>
+          <w:szCs w:val="22"/>
+        </w:rPr>
+        <w:t>PyRiemann</w:t>
+      </w:r>
+      <w:proofErr w:type="spellEnd"/>
+      <w:r>
+        <w:rPr>
+          <w:sz w:val="22"/>
+          <w:szCs w:val="22"/>
+        </w:rPr>
+        <w:t>)</w:t>
+      </w:r>
+      <w:r>
+        <w:rPr>
+          <w:sz w:val="22"/>
+          <w:szCs w:val="22"/>
+        </w:rPr>
+        <w:t>.</w:t>
+      </w:r>
+      <w:r>
+        <w:rPr>
+          <w:sz w:val="22"/>
+          <w:szCs w:val="22"/>
+        </w:rPr>
+        <w:t xml:space="preserve"> The classification accuracy and</w:t>
+      </w:r>
+      <w:r>
+        <w:rPr>
+          <w:sz w:val="22"/>
+          <w:szCs w:val="22"/>
+        </w:rPr>
+        <w:t xml:space="preserve"> </w:t>
+      </w:r>
+      <w:r>
+        <w:rPr>
+          <w:sz w:val="22"/>
+          <w:szCs w:val="22"/>
+        </w:rPr>
+        <w:t>t</w:t>
+      </w:r>
+      <w:r>
+        <w:rPr>
+          <w:sz w:val="22"/>
+          <w:szCs w:val="22"/>
+        </w:rPr>
+        <w:t xml:space="preserve">he execution time </w:t>
+      </w:r>
+      <w:r>
+        <w:rPr>
+          <w:sz w:val="22"/>
+          <w:szCs w:val="22"/>
+        </w:rPr>
+        <w:t xml:space="preserve">in the two </w:t>
       </w:r>
       <w:r>
         <w:rPr>
@@ -114,7 +185,7 @@
           <w:sz w:val="22"/>
           <w:szCs w:val="22"/>
         </w:rPr>
-        <w:t xml:space="preserve"> is also compared.</w:t>
+        <w:t xml:space="preserve"> is compared.</w:t>
       </w:r>
     </w:p>
     <w:p>
@@ -130,7 +201,21 @@
           <w:sz w:val="22"/>
           <w:szCs w:val="22"/>
         </w:rPr>
-        <w:t xml:space="preserve">Two classification tasks </w:t>
+        <w:t xml:space="preserve">Two </w:t>
+      </w:r>
+      <w:r>
+        <w:rPr>
+          <w:sz w:val="22"/>
+          <w:szCs w:val="22"/>
+        </w:rPr>
+        <w:t xml:space="preserve">MI </w:t>
+      </w:r>
+      <w:r>
+        <w:rPr>
+          <w:sz w:val="22"/>
+          <w:szCs w:val="22"/>
+        </w:rPr>
+        <w:t xml:space="preserve">classification tasks </w:t>
       </w:r>
       <w:r>
         <w:rPr>
@@ -371,7 +456,21 @@
           <w:sz w:val="22"/>
           <w:szCs w:val="22"/>
         </w:rPr>
-        <w:t xml:space="preserve">For each session in all databases, an 8-fold cross-validation is performed using the </w:t>
+        <w:t xml:space="preserve">For each session in all databases, an 8-fold cross-validation </w:t>
+      </w:r>
+      <w:r>
+        <w:rPr>
+          <w:sz w:val="22"/>
+          <w:szCs w:val="22"/>
+        </w:rPr>
+        <w:t>has been</w:t>
+      </w:r>
+      <w:r>
+        <w:rPr>
+          <w:sz w:val="22"/>
+          <w:szCs w:val="22"/>
+        </w:rPr>
+        <w:t xml:space="preserve"> performed using the </w:t>
       </w:r>
       <w:proofErr w:type="spellStart"/>
       <w:r>
@@ -412,7 +511,21 @@
           <w:sz w:val="22"/>
           <w:szCs w:val="22"/>
         </w:rPr>
-        <w:t xml:space="preserve"> to extract the training and validation splits, used </w:t>
+        <w:t xml:space="preserve"> to extract the training and validation splits, </w:t>
+      </w:r>
+      <w:r>
+        <w:rPr>
+          <w:sz w:val="22"/>
+          <w:szCs w:val="22"/>
+        </w:rPr>
+        <w:t xml:space="preserve">which have been </w:t>
+      </w:r>
+      <w:r>
+        <w:rPr>
+          <w:sz w:val="22"/>
+          <w:szCs w:val="22"/>
+        </w:rPr>
+        <w:t xml:space="preserve">used </w:t>
       </w:r>
       <w:r>
         <w:rPr>
@@ -427,6 +540,13 @@
           <w:szCs w:val="22"/>
         </w:rPr>
         <w:t>in both languages.</w:t>
+      </w:r>
+      <w:r>
+        <w:rPr>
+          <w:sz w:val="22"/>
+          <w:szCs w:val="22"/>
+        </w:rPr>
+        <w:t xml:space="preserve"> This ensures that exactly the same splits are used in the two languages.</w:t>
       </w:r>
     </w:p>
     <w:p>
@@ -622,29 +742,21 @@
     </w:p>
     <w:p>
       <w:pPr>
+        <w:spacing w:before="360" w:after="120"/>
         <w:jc w:val="both"/>
         <w:rPr>
-          <w:sz w:val="22"/>
-          <w:szCs w:val="22"/>
+          <w:i/>
+          <w:iCs/>
+          <w:sz w:val="18"/>
+          <w:szCs w:val="18"/>
         </w:rPr>
       </w:pPr>
-    </w:p>
-    <w:p>
-      <w:pPr>
-        <w:jc w:val="both"/>
-        <w:rPr>
-          <w:i/>
-          <w:iCs/>
-          <w:sz w:val="20"/>
-          <w:szCs w:val="20"/>
-        </w:rPr>
-      </w:pPr>
-      <w:r>
-        <w:rPr>
-          <w:i/>
-          <w:iCs/>
-          <w:sz w:val="20"/>
-          <w:szCs w:val="20"/>
+      <w:r>
+        <w:rPr>
+          <w:i/>
+          <w:iCs/>
+          <w:sz w:val="18"/>
+          <w:szCs w:val="18"/>
         </w:rPr>
         <w:t>Table 1: Resources for the implementation in Julia and Python</w:t>
       </w:r>
@@ -676,16 +788,16 @@
               <w:rPr>
                 <w:b w:val="0"/>
                 <w:bCs w:val="0"/>
-                <w:sz w:val="22"/>
-                <w:szCs w:val="22"/>
+                <w:sz w:val="20"/>
+                <w:szCs w:val="20"/>
               </w:rPr>
             </w:pPr>
             <w:r>
               <w:rPr>
                 <w:b w:val="0"/>
                 <w:bCs w:val="0"/>
-                <w:sz w:val="22"/>
-                <w:szCs w:val="22"/>
+                <w:sz w:val="20"/>
+                <w:szCs w:val="20"/>
               </w:rPr>
               <w:t>Implementation</w:t>
             </w:r>
@@ -702,16 +814,16 @@
               <w:rPr>
                 <w:b w:val="0"/>
                 <w:bCs w:val="0"/>
-                <w:sz w:val="22"/>
-                <w:szCs w:val="22"/>
+                <w:sz w:val="20"/>
+                <w:szCs w:val="20"/>
               </w:rPr>
             </w:pPr>
             <w:r>
               <w:rPr>
                 <w:b w:val="0"/>
                 <w:bCs w:val="0"/>
-                <w:sz w:val="22"/>
-                <w:szCs w:val="22"/>
+                <w:sz w:val="20"/>
+                <w:szCs w:val="20"/>
               </w:rPr>
               <w:t>Julia</w:t>
             </w:r>
@@ -728,16 +840,16 @@
               <w:rPr>
                 <w:b w:val="0"/>
                 <w:bCs w:val="0"/>
-                <w:sz w:val="22"/>
-                <w:szCs w:val="22"/>
+                <w:sz w:val="20"/>
+                <w:szCs w:val="20"/>
               </w:rPr>
             </w:pPr>
             <w:r>
               <w:rPr>
                 <w:b w:val="0"/>
                 <w:bCs w:val="0"/>
-                <w:sz w:val="22"/>
-                <w:szCs w:val="22"/>
+                <w:sz w:val="20"/>
+                <w:szCs w:val="20"/>
               </w:rPr>
               <w:t>Python</w:t>
             </w:r>
@@ -758,14 +870,14 @@
             <w:pPr>
               <w:jc w:val="both"/>
               <w:rPr>
-                <w:sz w:val="22"/>
-                <w:szCs w:val="22"/>
-              </w:rPr>
-            </w:pPr>
-            <w:r>
-              <w:rPr>
-                <w:sz w:val="22"/>
-                <w:szCs w:val="22"/>
+                <w:sz w:val="20"/>
+                <w:szCs w:val="20"/>
+              </w:rPr>
+            </w:pPr>
+            <w:r>
+              <w:rPr>
+                <w:sz w:val="20"/>
+                <w:szCs w:val="20"/>
               </w:rPr>
               <w:t>Pre-processing</w:t>
             </w:r>
@@ -780,39 +892,39 @@
               <w:jc w:val="both"/>
               <w:cnfStyle w:val="000000100000" w:firstRow="0" w:lastRow="0" w:firstColumn="0" w:lastColumn="0" w:oddVBand="0" w:evenVBand="0" w:oddHBand="1" w:evenHBand="0" w:firstRowFirstColumn="0" w:firstRowLastColumn="0" w:lastRowFirstColumn="0" w:lastRowLastColumn="0"/>
               <w:rPr>
-                <w:sz w:val="22"/>
-                <w:szCs w:val="22"/>
+                <w:sz w:val="20"/>
+                <w:szCs w:val="20"/>
               </w:rPr>
             </w:pPr>
             <w:proofErr w:type="spellStart"/>
             <w:r>
               <w:rPr>
-                <w:sz w:val="22"/>
-                <w:szCs w:val="22"/>
+                <w:sz w:val="20"/>
+                <w:szCs w:val="20"/>
               </w:rPr>
               <w:t>DSP.jl</w:t>
             </w:r>
             <w:proofErr w:type="spellEnd"/>
             <w:r>
               <w:rPr>
-                <w:sz w:val="22"/>
-                <w:szCs w:val="22"/>
+                <w:sz w:val="20"/>
+                <w:szCs w:val="20"/>
               </w:rPr>
               <w:t xml:space="preserve"> (from </w:t>
             </w:r>
             <w:proofErr w:type="spellStart"/>
             <w:r>
               <w:rPr>
-                <w:sz w:val="22"/>
-                <w:szCs w:val="22"/>
+                <w:sz w:val="20"/>
+                <w:szCs w:val="20"/>
               </w:rPr>
               <w:t>Eegle.jl</w:t>
             </w:r>
             <w:proofErr w:type="spellEnd"/>
             <w:r>
               <w:rPr>
-                <w:sz w:val="22"/>
-                <w:szCs w:val="22"/>
+                <w:sz w:val="20"/>
+                <w:szCs w:val="20"/>
               </w:rPr>
               <w:t>)</w:t>
             </w:r>
@@ -827,14 +939,14 @@
               <w:jc w:val="both"/>
               <w:cnfStyle w:val="000000100000" w:firstRow="0" w:lastRow="0" w:firstColumn="0" w:lastColumn="0" w:oddVBand="0" w:evenVBand="0" w:oddHBand="1" w:evenHBand="0" w:firstRowFirstColumn="0" w:firstRowLastColumn="0" w:lastRowFirstColumn="0" w:lastRowLastColumn="0"/>
               <w:rPr>
-                <w:sz w:val="22"/>
-                <w:szCs w:val="22"/>
-              </w:rPr>
-            </w:pPr>
-            <w:r>
-              <w:rPr>
-                <w:sz w:val="22"/>
-                <w:szCs w:val="22"/>
+                <w:sz w:val="20"/>
+                <w:szCs w:val="20"/>
+              </w:rPr>
+            </w:pPr>
+            <w:r>
+              <w:rPr>
+                <w:sz w:val="20"/>
+                <w:szCs w:val="20"/>
               </w:rPr>
               <w:t>SciPy</w:t>
             </w:r>
@@ -854,14 +966,14 @@
             <w:pPr>
               <w:jc w:val="both"/>
               <w:rPr>
-                <w:sz w:val="22"/>
-                <w:szCs w:val="22"/>
-              </w:rPr>
-            </w:pPr>
-            <w:r>
-              <w:rPr>
-                <w:sz w:val="22"/>
-                <w:szCs w:val="22"/>
+                <w:sz w:val="20"/>
+                <w:szCs w:val="20"/>
+              </w:rPr>
+            </w:pPr>
+            <w:r>
+              <w:rPr>
+                <w:sz w:val="20"/>
+                <w:szCs w:val="20"/>
               </w:rPr>
               <w:t>Encoding</w:t>
             </w:r>
@@ -876,15 +988,15 @@
               <w:jc w:val="both"/>
               <w:cnfStyle w:val="000000000000" w:firstRow="0" w:lastRow="0" w:firstColumn="0" w:lastColumn="0" w:oddVBand="0" w:evenVBand="0" w:oddHBand="0" w:evenHBand="0" w:firstRowFirstColumn="0" w:firstRowLastColumn="0" w:lastRowFirstColumn="0" w:lastRowLastColumn="0"/>
               <w:rPr>
-                <w:sz w:val="22"/>
-                <w:szCs w:val="22"/>
+                <w:sz w:val="20"/>
+                <w:szCs w:val="20"/>
               </w:rPr>
             </w:pPr>
             <w:proofErr w:type="spellStart"/>
             <w:r>
               <w:rPr>
-                <w:sz w:val="22"/>
-                <w:szCs w:val="22"/>
+                <w:sz w:val="20"/>
+                <w:szCs w:val="20"/>
               </w:rPr>
               <w:t>Eegle.jl</w:t>
             </w:r>
@@ -900,15 +1012,15 @@
               <w:jc w:val="both"/>
               <w:cnfStyle w:val="000000000000" w:firstRow="0" w:lastRow="0" w:firstColumn="0" w:lastColumn="0" w:oddVBand="0" w:evenVBand="0" w:oddHBand="0" w:evenHBand="0" w:firstRowFirstColumn="0" w:firstRowLastColumn="0" w:lastRowFirstColumn="0" w:lastRowLastColumn="0"/>
               <w:rPr>
-                <w:sz w:val="22"/>
-                <w:szCs w:val="22"/>
+                <w:sz w:val="20"/>
+                <w:szCs w:val="20"/>
               </w:rPr>
             </w:pPr>
             <w:proofErr w:type="spellStart"/>
             <w:r>
               <w:rPr>
-                <w:sz w:val="22"/>
-                <w:szCs w:val="22"/>
+                <w:sz w:val="20"/>
+                <w:szCs w:val="20"/>
               </w:rPr>
               <w:t>PyRiemann</w:t>
             </w:r>
@@ -930,14 +1042,14 @@
             <w:pPr>
               <w:jc w:val="both"/>
               <w:rPr>
-                <w:sz w:val="22"/>
-                <w:szCs w:val="22"/>
-              </w:rPr>
-            </w:pPr>
-            <w:r>
-              <w:rPr>
-                <w:sz w:val="22"/>
-                <w:szCs w:val="22"/>
+                <w:sz w:val="20"/>
+                <w:szCs w:val="20"/>
+              </w:rPr>
+            </w:pPr>
+            <w:r>
+              <w:rPr>
+                <w:sz w:val="20"/>
+                <w:szCs w:val="20"/>
               </w:rPr>
               <w:t>Model fitting and prediction</w:t>
             </w:r>
@@ -952,15 +1064,15 @@
               <w:jc w:val="both"/>
               <w:cnfStyle w:val="000000100000" w:firstRow="0" w:lastRow="0" w:firstColumn="0" w:lastColumn="0" w:oddVBand="0" w:evenVBand="0" w:oddHBand="1" w:evenHBand="0" w:firstRowFirstColumn="0" w:firstRowLastColumn="0" w:lastRowFirstColumn="0" w:lastRowLastColumn="0"/>
               <w:rPr>
-                <w:sz w:val="22"/>
-                <w:szCs w:val="22"/>
+                <w:sz w:val="20"/>
+                <w:szCs w:val="20"/>
               </w:rPr>
             </w:pPr>
             <w:proofErr w:type="spellStart"/>
             <w:r>
               <w:rPr>
-                <w:sz w:val="22"/>
-                <w:szCs w:val="22"/>
+                <w:sz w:val="20"/>
+                <w:szCs w:val="20"/>
               </w:rPr>
               <w:t>PosDefManifoldML.jl</w:t>
             </w:r>
@@ -976,15 +1088,15 @@
               <w:jc w:val="both"/>
               <w:cnfStyle w:val="000000100000" w:firstRow="0" w:lastRow="0" w:firstColumn="0" w:lastColumn="0" w:oddVBand="0" w:evenVBand="0" w:oddHBand="1" w:evenHBand="0" w:firstRowFirstColumn="0" w:firstRowLastColumn="0" w:lastRowFirstColumn="0" w:lastRowLastColumn="0"/>
               <w:rPr>
-                <w:sz w:val="22"/>
-                <w:szCs w:val="22"/>
+                <w:sz w:val="20"/>
+                <w:szCs w:val="20"/>
               </w:rPr>
             </w:pPr>
             <w:proofErr w:type="spellStart"/>
             <w:r>
               <w:rPr>
-                <w:sz w:val="22"/>
-                <w:szCs w:val="22"/>
+                <w:sz w:val="20"/>
+                <w:szCs w:val="20"/>
               </w:rPr>
               <w:t>PyRiemann</w:t>
             </w:r>
@@ -1006,113 +1118,102 @@
       <w:pPr>
         <w:jc w:val="both"/>
         <w:rPr>
+          <w:b/>
+          <w:bCs/>
           <w:i/>
           <w:iCs/>
           <w:sz w:val="22"/>
           <w:szCs w:val="22"/>
         </w:rPr>
       </w:pPr>
+      <w:r>
+        <w:rPr>
+          <w:b/>
+          <w:bCs/>
+          <w:i/>
+          <w:iCs/>
+          <w:sz w:val="22"/>
+          <w:szCs w:val="22"/>
+        </w:rPr>
+        <w:t>Results</w:t>
+      </w:r>
     </w:p>
     <w:p>
       <w:pPr>
         <w:jc w:val="both"/>
         <w:rPr>
-          <w:b/>
-          <w:bCs/>
-          <w:i/>
-          <w:iCs/>
           <w:sz w:val="22"/>
           <w:szCs w:val="22"/>
         </w:rPr>
       </w:pPr>
       <w:r>
         <w:rPr>
-          <w:b/>
-          <w:bCs/>
-          <w:i/>
-          <w:iCs/>
-          <w:sz w:val="22"/>
-          <w:szCs w:val="22"/>
-        </w:rPr>
-        <w:t>Results</w:t>
+          <w:sz w:val="22"/>
+          <w:szCs w:val="22"/>
+        </w:rPr>
+        <w:t>1)</w:t>
+      </w:r>
+      <w:r>
+        <w:rPr>
+          <w:sz w:val="22"/>
+          <w:szCs w:val="22"/>
+        </w:rPr>
+        <w:t xml:space="preserve"> </w:t>
+      </w:r>
+      <w:r>
+        <w:rPr>
+          <w:sz w:val="22"/>
+          <w:szCs w:val="22"/>
+        </w:rPr>
+        <w:t>“r</w:t>
+      </w:r>
+      <w:r>
+        <w:rPr>
+          <w:sz w:val="22"/>
+          <w:szCs w:val="22"/>
+        </w:rPr>
+        <w:t>ight hand</w:t>
+      </w:r>
+      <w:r>
+        <w:rPr>
+          <w:sz w:val="22"/>
+          <w:szCs w:val="22"/>
+        </w:rPr>
+        <w:t>”</w:t>
+      </w:r>
+      <w:r>
+        <w:rPr>
+          <w:sz w:val="22"/>
+          <w:szCs w:val="22"/>
+        </w:rPr>
+        <w:t xml:space="preserve"> vs </w:t>
+      </w:r>
+      <w:r>
+        <w:rPr>
+          <w:sz w:val="22"/>
+          <w:szCs w:val="22"/>
+        </w:rPr>
+        <w:t>“f</w:t>
+      </w:r>
+      <w:r>
+        <w:rPr>
+          <w:sz w:val="22"/>
+          <w:szCs w:val="22"/>
+        </w:rPr>
+        <w:t>eet</w:t>
+      </w:r>
+      <w:r>
+        <w:rPr>
+          <w:sz w:val="22"/>
+          <w:szCs w:val="22"/>
+        </w:rPr>
+        <w:t>”</w:t>
       </w:r>
     </w:p>
     <w:p>
       <w:pPr>
         <w:jc w:val="both"/>
         <w:rPr>
-          <w:sz w:val="22"/>
-          <w:szCs w:val="22"/>
-        </w:rPr>
-      </w:pPr>
-      <w:r>
-        <w:rPr>
-          <w:sz w:val="22"/>
-          <w:szCs w:val="22"/>
-        </w:rPr>
-        <w:t>1)</w:t>
-      </w:r>
-      <w:r>
-        <w:rPr>
-          <w:sz w:val="22"/>
-          <w:szCs w:val="22"/>
-        </w:rPr>
-        <w:t xml:space="preserve"> </w:t>
-      </w:r>
-      <w:r>
-        <w:rPr>
-          <w:sz w:val="22"/>
-          <w:szCs w:val="22"/>
-        </w:rPr>
-        <w:t>“r</w:t>
-      </w:r>
-      <w:r>
-        <w:rPr>
-          <w:sz w:val="22"/>
-          <w:szCs w:val="22"/>
-        </w:rPr>
-        <w:t>ight hand</w:t>
-      </w:r>
-      <w:r>
-        <w:rPr>
-          <w:sz w:val="22"/>
-          <w:szCs w:val="22"/>
-        </w:rPr>
-        <w:t>”</w:t>
-      </w:r>
-      <w:r>
-        <w:rPr>
-          <w:sz w:val="22"/>
-          <w:szCs w:val="22"/>
-        </w:rPr>
-        <w:t xml:space="preserve"> vs </w:t>
-      </w:r>
-      <w:r>
-        <w:rPr>
-          <w:sz w:val="22"/>
-          <w:szCs w:val="22"/>
-        </w:rPr>
-        <w:t>“f</w:t>
-      </w:r>
-      <w:r>
-        <w:rPr>
-          <w:sz w:val="22"/>
-          <w:szCs w:val="22"/>
-        </w:rPr>
-        <w:t>eet</w:t>
-      </w:r>
-      <w:r>
-        <w:rPr>
-          <w:sz w:val="22"/>
-          <w:szCs w:val="22"/>
-        </w:rPr>
-        <w:t>”</w:t>
-      </w:r>
-    </w:p>
-    <w:p>
-      <w:pPr>
-        <w:jc w:val="both"/>
-        <w:rPr>
           <w:i/>
           <w:iCs/>
           <w:sz w:val="18"/>
@@ -1153,7 +1254,25 @@
           <w:sz w:val="20"/>
           <w:szCs w:val="20"/>
         </w:rPr>
-        <w:t xml:space="preserve">Classification accuracies for </w:t>
+        <w:t>Classification accurac</w:t>
+      </w:r>
+      <w:r>
+        <w:rPr>
+          <w:i/>
+          <w:iCs/>
+          <w:sz w:val="20"/>
+          <w:szCs w:val="20"/>
+        </w:rPr>
+        <w:t>y</w:t>
+      </w:r>
+      <w:r>
+        <w:rPr>
+          <w:i/>
+          <w:iCs/>
+          <w:sz w:val="20"/>
+          <w:szCs w:val="20"/>
+        </w:rPr>
+        <w:t xml:space="preserve"> for </w:t>
       </w:r>
       <w:r>
         <w:rPr>
@@ -1263,10 +1382,10 @@
         <w:tblLook w:val="04A0" w:firstRow="1" w:lastRow="0" w:firstColumn="1" w:lastColumn="0" w:noHBand="0" w:noVBand="1"/>
       </w:tblPr>
       <w:tblGrid>
-        <w:gridCol w:w="2571"/>
-        <w:gridCol w:w="2447"/>
-        <w:gridCol w:w="2685"/>
-        <w:gridCol w:w="1349"/>
+        <w:gridCol w:w="2338"/>
+        <w:gridCol w:w="2224"/>
+        <w:gridCol w:w="2441"/>
+        <w:gridCol w:w="2049"/>
       </w:tblGrid>
       <w:tr>
         <w:trPr>
@@ -1459,6 +1578,28 @@
               <w:t>Difference</w:t>
             </w:r>
             <w:proofErr w:type="spellEnd"/>
+            <w:r>
+              <w:rPr>
+                <w:b/>
+                <w:bCs/>
+                <w:sz w:val="18"/>
+                <w:szCs w:val="18"/>
+                <w:lang w:val="fr-FR"/>
+              </w:rPr>
+              <w:t xml:space="preserve"> of </w:t>
+            </w:r>
+            <w:proofErr w:type="spellStart"/>
+            <w:r>
+              <w:rPr>
+                <w:b/>
+                <w:bCs/>
+                <w:sz w:val="18"/>
+                <w:szCs w:val="18"/>
+                <w:lang w:val="fr-FR"/>
+              </w:rPr>
+              <w:t>Means</w:t>
+            </w:r>
+            <w:proofErr w:type="spellEnd"/>
           </w:p>
         </w:tc>
       </w:tr>
@@ -2605,6 +2746,7 @@
           <w:iCs/>
           <w:sz w:val="20"/>
           <w:szCs w:val="20"/>
+          <w:lang w:val="it-IT"/>
         </w:rPr>
         <w:t>“</w:t>
       </w:r>
@@ -2614,6 +2756,7 @@
           <w:iCs/>
           <w:sz w:val="20"/>
           <w:szCs w:val="20"/>
+          <w:lang w:val="it-IT"/>
         </w:rPr>
         <w:t>feet</w:t>
       </w:r>
@@ -2623,6 +2766,7 @@
           <w:iCs/>
           <w:sz w:val="20"/>
           <w:szCs w:val="20"/>
+          <w:lang w:val="it-IT"/>
         </w:rPr>
         <w:t>”</w:t>
       </w:r>
@@ -2632,8 +2776,55 @@
           <w:iCs/>
           <w:sz w:val="20"/>
           <w:szCs w:val="20"/>
+          <w:lang w:val="it-IT"/>
         </w:rPr>
         <w:t xml:space="preserve"> MI</w:t>
+      </w:r>
+      <w:r>
+        <w:rPr>
+          <w:i/>
+          <w:iCs/>
+          <w:sz w:val="20"/>
+          <w:szCs w:val="20"/>
+          <w:lang w:val="it-IT"/>
+        </w:rPr>
+        <w:t xml:space="preserve">. </w:t>
+      </w:r>
+      <w:r>
+        <w:rPr>
+          <w:i/>
+          <w:iCs/>
+          <w:sz w:val="20"/>
+          <w:szCs w:val="20"/>
+        </w:rPr>
+        <w:t>Ea</w:t>
+      </w:r>
+      <w:r>
+        <w:rPr>
+          <w:i/>
+          <w:iCs/>
+          <w:sz w:val="20"/>
+          <w:szCs w:val="20"/>
+        </w:rPr>
+        <w:t xml:space="preserve">ch point is a session. </w:t>
+      </w:r>
+      <w:r>
+        <w:rPr>
+          <w:i/>
+          <w:iCs/>
+          <w:sz w:val="20"/>
+          <w:szCs w:val="20"/>
+        </w:rPr>
+        <w:t>Points lying on the horizontal dashed lines indicate a null difference of the accuracy</w:t>
+      </w:r>
+      <w:r>
+        <w:rPr>
+          <w:i/>
+          <w:iCs/>
+          <w:sz w:val="20"/>
+          <w:szCs w:val="20"/>
+        </w:rPr>
+        <w:t xml:space="preserve"> obtained in the two languages.</w:t>
       </w:r>
     </w:p>
     <w:p>
@@ -2651,10 +2842,10 @@
           <w:szCs w:val="22"/>
         </w:rPr>
         <w:drawing>
-          <wp:inline distT="0" distB="0" distL="0" distR="0" wp14:anchorId="1011DEAF" wp14:editId="60CF340C">
-            <wp:extent cx="4096011" cy="3233486"/>
-            <wp:effectExtent l="0" t="0" r="0" b="5080"/>
-            <wp:docPr id="2" name="Image 2"/>
+          <wp:inline distT="0" distB="0" distL="0" distR="0" wp14:anchorId="184AD0C8" wp14:editId="2FCBC8A0">
+            <wp:extent cx="4124341" cy="3172570"/>
+            <wp:effectExtent l="0" t="0" r="0" b="8890"/>
+            <wp:docPr id="1" name="Image 1"/>
             <wp:cNvGraphicFramePr>
               <a:graphicFrameLocks xmlns:a="http://schemas.openxmlformats.org/drawingml/2006/main" noChangeAspect="1"/>
             </wp:cNvGraphicFramePr>
@@ -2662,8 +2853,10 @@
               <a:graphicData uri="http://schemas.openxmlformats.org/drawingml/2006/picture">
                 <pic:pic xmlns:pic="http://schemas.openxmlformats.org/drawingml/2006/picture">
                   <pic:nvPicPr>
-                    <pic:cNvPr id="2" name="acc jl vs py rhf.png"/>
-                    <pic:cNvPicPr/>
+                    <pic:cNvPr id="0" name="Picture 1"/>
+                    <pic:cNvPicPr>
+                      <a:picLocks noChangeAspect="1" noChangeArrowheads="1"/>
+                    </pic:cNvPicPr>
                   </pic:nvPicPr>
                   <pic:blipFill>
                     <a:blip r:embed="rId6" cstate="print">
@@ -2673,18 +2866,23 @@
                         </a:ext>
                       </a:extLst>
                     </a:blip>
+                    <a:srcRect/>
                     <a:stretch>
                       <a:fillRect/>
                     </a:stretch>
                   </pic:blipFill>
-                  <pic:spPr>
+                  <pic:spPr bwMode="auto">
                     <a:xfrm>
                       <a:off x="0" y="0"/>
-                      <a:ext cx="4148213" cy="3274696"/>
+                      <a:ext cx="4188303" cy="3221772"/>
                     </a:xfrm>
                     <a:prstGeom prst="rect">
                       <a:avLst/>
                     </a:prstGeom>
+                    <a:noFill/>
+                    <a:ln>
+                      <a:noFill/>
+                    </a:ln>
                   </pic:spPr>
                 </pic:pic>
               </a:graphicData>
@@ -2802,6 +3000,15 @@
       <w:pPr>
         <w:jc w:val="both"/>
         <w:rPr>
+          <w:sz w:val="22"/>
+          <w:szCs w:val="22"/>
+        </w:rPr>
+      </w:pPr>
+    </w:p>
+    <w:p>
+      <w:pPr>
+        <w:jc w:val="both"/>
+        <w:rPr>
           <w:i/>
           <w:iCs/>
           <w:sz w:val="18"/>
@@ -2815,7 +3022,25 @@
           <w:sz w:val="18"/>
           <w:szCs w:val="18"/>
         </w:rPr>
-        <w:t>Table 3: Classification accuracies for left hand vs. right hand MI</w:t>
+        <w:t>Table 3: Classification accurac</w:t>
+      </w:r>
+      <w:r>
+        <w:rPr>
+          <w:i/>
+          <w:iCs/>
+          <w:sz w:val="18"/>
+          <w:szCs w:val="18"/>
+        </w:rPr>
+        <w:t>y</w:t>
+      </w:r>
+      <w:r>
+        <w:rPr>
+          <w:i/>
+          <w:iCs/>
+          <w:sz w:val="18"/>
+          <w:szCs w:val="18"/>
+        </w:rPr>
+        <w:t xml:space="preserve"> for left hand vs. right hand MI</w:t>
       </w:r>
     </w:p>
     <w:tbl>
@@ -4533,6 +4758,51 @@
         </w:rPr>
         <w:t>Classification accuracies for left hand vs. right hand MI</w:t>
       </w:r>
+      <w:r>
+        <w:rPr>
+          <w:i/>
+          <w:iCs/>
+          <w:sz w:val="20"/>
+          <w:szCs w:val="20"/>
+        </w:rPr>
+        <w:t xml:space="preserve">. </w:t>
+      </w:r>
+      <w:r>
+        <w:rPr>
+          <w:i/>
+          <w:iCs/>
+          <w:sz w:val="20"/>
+          <w:szCs w:val="20"/>
+        </w:rPr>
+        <w:t>Ea</w:t>
+      </w:r>
+      <w:r>
+        <w:rPr>
+          <w:i/>
+          <w:iCs/>
+          <w:sz w:val="20"/>
+          <w:szCs w:val="20"/>
+        </w:rPr>
+        <w:t xml:space="preserve">ch point is a session. </w:t>
+      </w:r>
+      <w:r>
+        <w:rPr>
+          <w:i/>
+          <w:iCs/>
+          <w:sz w:val="20"/>
+          <w:szCs w:val="20"/>
+        </w:rPr>
+        <w:t>Points lying on the horizontal dashed lines indicate a null difference of the accuracy</w:t>
+      </w:r>
+      <w:r>
+        <w:rPr>
+          <w:i/>
+          <w:iCs/>
+          <w:sz w:val="20"/>
+          <w:szCs w:val="20"/>
+        </w:rPr>
+        <w:t xml:space="preserve"> obtained in the two languages.</w:t>
+      </w:r>
     </w:p>
     <w:p>
       <w:pPr>
@@ -4549,10 +4819,10 @@
           <w:noProof/>
         </w:rPr>
         <w:drawing>
-          <wp:inline distT="0" distB="0" distL="0" distR="0" wp14:anchorId="6FF7B2C9" wp14:editId="20D32F6D">
-            <wp:extent cx="4102274" cy="2734849"/>
-            <wp:effectExtent l="0" t="0" r="0" b="8890"/>
-            <wp:docPr id="3" name="Image 3"/>
+          <wp:inline distT="0" distB="0" distL="0" distR="0" wp14:anchorId="18F0B87A" wp14:editId="4FD4B4E5">
+            <wp:extent cx="4182386" cy="2957692"/>
+            <wp:effectExtent l="0" t="0" r="8890" b="0"/>
+            <wp:docPr id="9" name="Image 9"/>
             <wp:cNvGraphicFramePr>
               <a:graphicFrameLocks xmlns:a="http://schemas.openxmlformats.org/drawingml/2006/main" noChangeAspect="1"/>
             </wp:cNvGraphicFramePr>
@@ -4560,8 +4830,10 @@
               <a:graphicData uri="http://schemas.openxmlformats.org/drawingml/2006/picture">
                 <pic:pic xmlns:pic="http://schemas.openxmlformats.org/drawingml/2006/picture">
                   <pic:nvPicPr>
-                    <pic:cNvPr id="3" name="acc jl vs py lhrh.png"/>
-                    <pic:cNvPicPr/>
+                    <pic:cNvPr id="0" name="Picture 3"/>
+                    <pic:cNvPicPr>
+                      <a:picLocks noChangeAspect="1" noChangeArrowheads="1"/>
+                    </pic:cNvPicPr>
                   </pic:nvPicPr>
                   <pic:blipFill>
                     <a:blip r:embed="rId7" cstate="print">
@@ -4571,18 +4843,23 @@
                         </a:ext>
                       </a:extLst>
                     </a:blip>
+                    <a:srcRect/>
                     <a:stretch>
                       <a:fillRect/>
                     </a:stretch>
                   </pic:blipFill>
-                  <pic:spPr>
+                  <pic:spPr bwMode="auto">
                     <a:xfrm>
                       <a:off x="0" y="0"/>
-                      <a:ext cx="4148152" cy="2765434"/>
+                      <a:ext cx="4216530" cy="2981838"/>
                     </a:xfrm>
                     <a:prstGeom prst="rect">
                       <a:avLst/>
                     </a:prstGeom>
+                    <a:noFill/>
+                    <a:ln>
+                      <a:noFill/>
+                    </a:ln>
                   </pic:spPr>
                 </pic:pic>
               </a:graphicData>
@@ -4608,43 +4885,59 @@
           <w:bCs/>
         </w:rPr>
       </w:pPr>
-      <w:r>
-        <w:rPr>
-          <w:b/>
-          <w:bCs/>
-        </w:rPr>
-        <w:t>Execution Time</w:t>
-      </w:r>
     </w:p>
     <w:p>
       <w:pPr>
         <w:jc w:val="both"/>
         <w:rPr>
-          <w:sz w:val="22"/>
-          <w:szCs w:val="22"/>
+          <w:b/>
+          <w:bCs/>
         </w:rPr>
       </w:pPr>
       <w:r>
         <w:rPr>
-          <w:sz w:val="22"/>
-          <w:szCs w:val="22"/>
-        </w:rPr>
-        <w:t>The execution time for performing the above cross-validations is estimated as the median execution time observed across five repetitions</w:t>
-      </w:r>
-      <w:r>
-        <w:rPr>
-          <w:sz w:val="22"/>
-          <w:szCs w:val="22"/>
-        </w:rPr>
-        <w:t xml:space="preserve"> of the whole cross-validation procedure, excluding pre-</w:t>
-      </w:r>
-      <w:r>
-        <w:rPr>
-          <w:sz w:val="22"/>
-          <w:szCs w:val="22"/>
+          <w:b/>
+          <w:bCs/>
         </w:rPr>
         <w:lastRenderedPageBreak/>
-        <w:t>processing and encoding</w:t>
+        <w:t>Execution Time</w:t>
+      </w:r>
+    </w:p>
+    <w:p>
+      <w:pPr>
+        <w:jc w:val="both"/>
+        <w:rPr>
+          <w:sz w:val="22"/>
+          <w:szCs w:val="22"/>
+        </w:rPr>
+      </w:pPr>
+      <w:r>
+        <w:rPr>
+          <w:sz w:val="22"/>
+          <w:szCs w:val="22"/>
+        </w:rPr>
+        <w:t xml:space="preserve">The execution time for performing the above cross-validations </w:t>
+      </w:r>
+      <w:r>
+        <w:rPr>
+          <w:sz w:val="22"/>
+          <w:szCs w:val="22"/>
+        </w:rPr>
+        <w:t>has been</w:t>
+      </w:r>
+      <w:r>
+        <w:rPr>
+          <w:sz w:val="22"/>
+          <w:szCs w:val="22"/>
+        </w:rPr>
+        <w:t xml:space="preserve"> estimated as the median execution time observed across five repetitions</w:t>
+      </w:r>
+      <w:r>
+        <w:rPr>
+          <w:sz w:val="22"/>
+          <w:szCs w:val="22"/>
+        </w:rPr>
+        <w:t xml:space="preserve"> of the whole cross-validation procedure, excluding pre-processing and encoding</w:t>
       </w:r>
       <w:r>
         <w:rPr>
@@ -4830,7 +5123,34 @@
           <w:sz w:val="20"/>
           <w:szCs w:val="20"/>
         </w:rPr>
-        <w:t xml:space="preserve">Execution time for </w:t>
+        <w:t xml:space="preserve">Execution time </w:t>
+      </w:r>
+      <w:r>
+        <w:rPr>
+          <w:i/>
+          <w:iCs/>
+          <w:sz w:val="20"/>
+          <w:szCs w:val="20"/>
+        </w:rPr>
+        <w:t>in milliseconds</w:t>
+      </w:r>
+      <w:r>
+        <w:rPr>
+          <w:i/>
+          <w:iCs/>
+          <w:sz w:val="20"/>
+          <w:szCs w:val="20"/>
+        </w:rPr>
+        <w:t xml:space="preserve"> </w:t>
+      </w:r>
+      <w:r>
+        <w:rPr>
+          <w:i/>
+          <w:iCs/>
+          <w:sz w:val="20"/>
+          <w:szCs w:val="20"/>
+        </w:rPr>
+        <w:t xml:space="preserve">for </w:t>
       </w:r>
       <w:r>
         <w:rPr>
@@ -6280,25 +6600,25 @@
           <w:sz w:val="20"/>
           <w:szCs w:val="20"/>
         </w:rPr>
-        <w:t xml:space="preserve">Figure </w:t>
-      </w:r>
-      <w:r>
-        <w:rPr>
-          <w:i/>
-          <w:iCs/>
-          <w:sz w:val="20"/>
-          <w:szCs w:val="20"/>
-        </w:rPr>
-        <w:t>3</w:t>
-      </w:r>
-      <w:r>
-        <w:rPr>
-          <w:i/>
-          <w:iCs/>
-          <w:sz w:val="20"/>
-          <w:szCs w:val="20"/>
-        </w:rPr>
-        <w:t>: Execution Time (log</w:t>
+        <w:t>Figure 3: Execution Time</w:t>
+      </w:r>
+      <w:r>
+        <w:rPr>
+          <w:i/>
+          <w:iCs/>
+          <w:sz w:val="20"/>
+          <w:szCs w:val="20"/>
+        </w:rPr>
+        <w:t xml:space="preserve"> in milliseconds</w:t>
+      </w:r>
+      <w:r>
+        <w:rPr>
+          <w:i/>
+          <w:iCs/>
+          <w:sz w:val="20"/>
+          <w:szCs w:val="20"/>
+        </w:rPr>
+        <w:t xml:space="preserve"> (log</w:t>
       </w:r>
       <w:r>
         <w:rPr>
@@ -6317,7 +6637,79 @@
           <w:sz w:val="20"/>
           <w:szCs w:val="20"/>
         </w:rPr>
-        <w:t>) for right hand vs. feet MI</w:t>
+        <w:t xml:space="preserve">) for </w:t>
+      </w:r>
+      <w:r>
+        <w:rPr>
+          <w:i/>
+          <w:iCs/>
+          <w:sz w:val="20"/>
+          <w:szCs w:val="20"/>
+        </w:rPr>
+        <w:t>“</w:t>
+      </w:r>
+      <w:r>
+        <w:rPr>
+          <w:i/>
+          <w:iCs/>
+          <w:sz w:val="20"/>
+          <w:szCs w:val="20"/>
+        </w:rPr>
+        <w:t>right hand</w:t>
+      </w:r>
+      <w:r>
+        <w:rPr>
+          <w:i/>
+          <w:iCs/>
+          <w:sz w:val="20"/>
+          <w:szCs w:val="20"/>
+        </w:rPr>
+        <w:t>”</w:t>
+      </w:r>
+      <w:r>
+        <w:rPr>
+          <w:i/>
+          <w:iCs/>
+          <w:sz w:val="20"/>
+          <w:szCs w:val="20"/>
+        </w:rPr>
+        <w:t xml:space="preserve"> vs. </w:t>
+      </w:r>
+      <w:r>
+        <w:rPr>
+          <w:i/>
+          <w:iCs/>
+          <w:sz w:val="20"/>
+          <w:szCs w:val="20"/>
+        </w:rPr>
+        <w:t>“</w:t>
+      </w:r>
+      <w:r>
+        <w:rPr>
+          <w:i/>
+          <w:iCs/>
+          <w:sz w:val="20"/>
+          <w:szCs w:val="20"/>
+        </w:rPr>
+        <w:t>feet</w:t>
+      </w:r>
+      <w:r>
+        <w:rPr>
+          <w:i/>
+          <w:iCs/>
+          <w:sz w:val="20"/>
+          <w:szCs w:val="20"/>
+        </w:rPr>
+        <w:t>”</w:t>
+      </w:r>
+      <w:r>
+        <w:rPr>
+          <w:i/>
+          <w:iCs/>
+          <w:sz w:val="20"/>
+          <w:szCs w:val="20"/>
+        </w:rPr>
+        <w:t xml:space="preserve"> MI</w:t>
       </w:r>
     </w:p>
     <w:p>
@@ -6339,10 +6731,10 @@
           <w:szCs w:val="20"/>
         </w:rPr>
         <w:drawing>
-          <wp:inline distT="0" distB="0" distL="0" distR="0" wp14:anchorId="2D665E9F" wp14:editId="6C9B6734">
-            <wp:extent cx="4108537" cy="3160413"/>
-            <wp:effectExtent l="0" t="0" r="6350" b="1905"/>
-            <wp:docPr id="5" name="Image 5"/>
+          <wp:inline distT="0" distB="0" distL="0" distR="0" wp14:anchorId="071AA422" wp14:editId="151B30CC">
+            <wp:extent cx="4198925" cy="3227874"/>
+            <wp:effectExtent l="0" t="0" r="0" b="0"/>
+            <wp:docPr id="10" name="Image 10"/>
             <wp:cNvGraphicFramePr>
               <a:graphicFrameLocks xmlns:a="http://schemas.openxmlformats.org/drawingml/2006/main" noChangeAspect="1"/>
             </wp:cNvGraphicFramePr>
@@ -6350,8 +6742,10 @@
               <a:graphicData uri="http://schemas.openxmlformats.org/drawingml/2006/picture">
                 <pic:pic xmlns:pic="http://schemas.openxmlformats.org/drawingml/2006/picture">
                   <pic:nvPicPr>
-                    <pic:cNvPr id="5" name="time log10 jl vs py rhf.png"/>
-                    <pic:cNvPicPr/>
+                    <pic:cNvPr id="0" name="Picture 4"/>
+                    <pic:cNvPicPr>
+                      <a:picLocks noChangeAspect="1" noChangeArrowheads="1"/>
+                    </pic:cNvPicPr>
                   </pic:nvPicPr>
                   <pic:blipFill>
                     <a:blip r:embed="rId8" cstate="print">
@@ -6361,18 +6755,23 @@
                         </a:ext>
                       </a:extLst>
                     </a:blip>
+                    <a:srcRect/>
                     <a:stretch>
                       <a:fillRect/>
                     </a:stretch>
                   </pic:blipFill>
-                  <pic:spPr>
+                  <pic:spPr bwMode="auto">
                     <a:xfrm>
                       <a:off x="0" y="0"/>
-                      <a:ext cx="4155249" cy="3196345"/>
+                      <a:ext cx="4237947" cy="3257872"/>
                     </a:xfrm>
                     <a:prstGeom prst="rect">
                       <a:avLst/>
                     </a:prstGeom>
+                    <a:noFill/>
+                    <a:ln>
+                      <a:noFill/>
+                    </a:ln>
                   </pic:spPr>
                 </pic:pic>
               </a:graphicData>
@@ -6430,7 +6829,6 @@
           <w:sz w:val="20"/>
           <w:szCs w:val="20"/>
         </w:rPr>
-        <w:lastRenderedPageBreak/>
         <w:t xml:space="preserve">Figure </w:t>
       </w:r>
       <w:r>
@@ -6593,10 +6991,10 @@
           <w:szCs w:val="22"/>
         </w:rPr>
         <w:drawing>
-          <wp:inline distT="0" distB="0" distL="0" distR="0" wp14:anchorId="751F46CC" wp14:editId="165C43A2">
-            <wp:extent cx="4121063" cy="3170049"/>
-            <wp:effectExtent l="0" t="0" r="0" b="0"/>
-            <wp:docPr id="4" name="Image 4"/>
+          <wp:inline distT="0" distB="0" distL="0" distR="0" wp14:anchorId="548F9AA3" wp14:editId="370E605C">
+            <wp:extent cx="4053753" cy="3116275"/>
+            <wp:effectExtent l="0" t="0" r="4445" b="8255"/>
+            <wp:docPr id="11" name="Image 11"/>
             <wp:cNvGraphicFramePr>
               <a:graphicFrameLocks xmlns:a="http://schemas.openxmlformats.org/drawingml/2006/main" noChangeAspect="1"/>
             </wp:cNvGraphicFramePr>
@@ -6604,8 +7002,10 @@
               <a:graphicData uri="http://schemas.openxmlformats.org/drawingml/2006/picture">
                 <pic:pic xmlns:pic="http://schemas.openxmlformats.org/drawingml/2006/picture">
                   <pic:nvPicPr>
-                    <pic:cNvPr id="4" name="time ratio jl vs py rhf.png"/>
-                    <pic:cNvPicPr/>
+                    <pic:cNvPr id="0" name="Picture 5"/>
+                    <pic:cNvPicPr>
+                      <a:picLocks noChangeAspect="1" noChangeArrowheads="1"/>
+                    </pic:cNvPicPr>
                   </pic:nvPicPr>
                   <pic:blipFill>
                     <a:blip r:embed="rId9" cstate="print">
@@ -6615,18 +7015,23 @@
                         </a:ext>
                       </a:extLst>
                     </a:blip>
+                    <a:srcRect/>
                     <a:stretch>
                       <a:fillRect/>
                     </a:stretch>
                   </pic:blipFill>
-                  <pic:spPr>
+                  <pic:spPr bwMode="auto">
                     <a:xfrm>
                       <a:off x="0" y="0"/>
-                      <a:ext cx="4136630" cy="3182024"/>
+                      <a:ext cx="4079623" cy="3136163"/>
                     </a:xfrm>
                     <a:prstGeom prst="rect">
                       <a:avLst/>
                     </a:prstGeom>
+                    <a:noFill/>
+                    <a:ln>
+                      <a:noFill/>
+                    </a:ln>
                   </pic:spPr>
                 </pic:pic>
               </a:graphicData>
@@ -6750,7 +7155,106 @@
           <w:sz w:val="20"/>
           <w:szCs w:val="20"/>
         </w:rPr>
-        <w:t>Table 5: Execution time for left hand vs. right hand MI</w:t>
+        <w:t xml:space="preserve">Table 5: Execution time </w:t>
+      </w:r>
+      <w:r>
+        <w:rPr>
+          <w:i/>
+          <w:iCs/>
+          <w:sz w:val="20"/>
+          <w:szCs w:val="20"/>
+        </w:rPr>
+        <w:t>in milliseconds</w:t>
+      </w:r>
+      <w:r>
+        <w:rPr>
+          <w:i/>
+          <w:iCs/>
+          <w:sz w:val="20"/>
+          <w:szCs w:val="20"/>
+        </w:rPr>
+        <w:t xml:space="preserve"> </w:t>
+      </w:r>
+      <w:r>
+        <w:rPr>
+          <w:i/>
+          <w:iCs/>
+          <w:sz w:val="20"/>
+          <w:szCs w:val="20"/>
+        </w:rPr>
+        <w:t xml:space="preserve">for </w:t>
+      </w:r>
+      <w:r>
+        <w:rPr>
+          <w:i/>
+          <w:iCs/>
+          <w:sz w:val="20"/>
+          <w:szCs w:val="20"/>
+        </w:rPr>
+        <w:t>“</w:t>
+      </w:r>
+      <w:r>
+        <w:rPr>
+          <w:i/>
+          <w:iCs/>
+          <w:sz w:val="20"/>
+          <w:szCs w:val="20"/>
+        </w:rPr>
+        <w:t>left hand</w:t>
+      </w:r>
+      <w:r>
+        <w:rPr>
+          <w:i/>
+          <w:iCs/>
+          <w:sz w:val="20"/>
+          <w:szCs w:val="20"/>
+        </w:rPr>
+        <w:t>”</w:t>
+      </w:r>
+      <w:r>
+        <w:rPr>
+          <w:i/>
+          <w:iCs/>
+          <w:sz w:val="20"/>
+          <w:szCs w:val="20"/>
+        </w:rPr>
+        <w:t xml:space="preserve"> vs. </w:t>
+      </w:r>
+      <w:r>
+        <w:rPr>
+          <w:i/>
+          <w:iCs/>
+          <w:sz w:val="20"/>
+          <w:szCs w:val="20"/>
+        </w:rPr>
+        <w:t>“</w:t>
+      </w:r>
+      <w:r>
+        <w:rPr>
+          <w:i/>
+          <w:iCs/>
+          <w:sz w:val="20"/>
+          <w:szCs w:val="20"/>
+        </w:rPr>
+        <w:t>right hand</w:t>
+      </w:r>
+      <w:r>
+        <w:rPr>
+          <w:i/>
+          <w:iCs/>
+          <w:sz w:val="20"/>
+          <w:szCs w:val="20"/>
+        </w:rPr>
+        <w:t>”</w:t>
+      </w:r>
+      <w:r>
+        <w:rPr>
+          <w:i/>
+          <w:iCs/>
+          <w:sz w:val="20"/>
+          <w:szCs w:val="20"/>
+        </w:rPr>
+        <w:t xml:space="preserve"> MI</w:t>
       </w:r>
     </w:p>
     <w:tbl>
@@ -8492,17 +8996,7 @@
           <w:sz w:val="20"/>
           <w:szCs w:val="20"/>
         </w:rPr>
-        <w:lastRenderedPageBreak/>
-        <w:t xml:space="preserve">Figure </w:t>
-      </w:r>
-      <w:r>
-        <w:rPr>
-          <w:i/>
-          <w:iCs/>
-          <w:sz w:val="20"/>
-          <w:szCs w:val="20"/>
-        </w:rPr>
-        <w:t>5</w:t>
+        <w:t>Figure 5</w:t>
       </w:r>
       <w:r>
         <w:rPr>
@@ -8520,7 +9014,34 @@
           <w:sz w:val="20"/>
           <w:szCs w:val="20"/>
         </w:rPr>
-        <w:t>Execution Time (log</w:t>
+        <w:t xml:space="preserve">Execution Time </w:t>
+      </w:r>
+      <w:r>
+        <w:rPr>
+          <w:i/>
+          <w:iCs/>
+          <w:sz w:val="20"/>
+          <w:szCs w:val="20"/>
+        </w:rPr>
+        <w:t>in milliseconds</w:t>
+      </w:r>
+      <w:r>
+        <w:rPr>
+          <w:i/>
+          <w:iCs/>
+          <w:sz w:val="20"/>
+          <w:szCs w:val="20"/>
+        </w:rPr>
+        <w:t xml:space="preserve"> </w:t>
+      </w:r>
+      <w:r>
+        <w:rPr>
+          <w:i/>
+          <w:iCs/>
+          <w:sz w:val="20"/>
+          <w:szCs w:val="20"/>
+        </w:rPr>
+        <w:t>(log</w:t>
       </w:r>
       <w:r>
         <w:rPr>
@@ -8539,7 +9060,79 @@
           <w:sz w:val="20"/>
           <w:szCs w:val="20"/>
         </w:rPr>
-        <w:t>) for left hand vs. right hand MI</w:t>
+        <w:t xml:space="preserve">) for </w:t>
+      </w:r>
+      <w:r>
+        <w:rPr>
+          <w:i/>
+          <w:iCs/>
+          <w:sz w:val="20"/>
+          <w:szCs w:val="20"/>
+        </w:rPr>
+        <w:t>“</w:t>
+      </w:r>
+      <w:r>
+        <w:rPr>
+          <w:i/>
+          <w:iCs/>
+          <w:sz w:val="20"/>
+          <w:szCs w:val="20"/>
+        </w:rPr>
+        <w:t>left hand</w:t>
+      </w:r>
+      <w:r>
+        <w:rPr>
+          <w:i/>
+          <w:iCs/>
+          <w:sz w:val="20"/>
+          <w:szCs w:val="20"/>
+        </w:rPr>
+        <w:t>”</w:t>
+      </w:r>
+      <w:r>
+        <w:rPr>
+          <w:i/>
+          <w:iCs/>
+          <w:sz w:val="20"/>
+          <w:szCs w:val="20"/>
+        </w:rPr>
+        <w:t xml:space="preserve"> vs. </w:t>
+      </w:r>
+      <w:r>
+        <w:rPr>
+          <w:i/>
+          <w:iCs/>
+          <w:sz w:val="20"/>
+          <w:szCs w:val="20"/>
+        </w:rPr>
+        <w:t>“</w:t>
+      </w:r>
+      <w:r>
+        <w:rPr>
+          <w:i/>
+          <w:iCs/>
+          <w:sz w:val="20"/>
+          <w:szCs w:val="20"/>
+        </w:rPr>
+        <w:t>right hand</w:t>
+      </w:r>
+      <w:r>
+        <w:rPr>
+          <w:i/>
+          <w:iCs/>
+          <w:sz w:val="20"/>
+          <w:szCs w:val="20"/>
+        </w:rPr>
+        <w:t>”</w:t>
+      </w:r>
+      <w:r>
+        <w:rPr>
+          <w:i/>
+          <w:iCs/>
+          <w:sz w:val="20"/>
+          <w:szCs w:val="20"/>
+        </w:rPr>
+        <w:t xml:space="preserve"> MI</w:t>
       </w:r>
     </w:p>
     <w:p>
@@ -8560,10 +9153,10 @@
           <w:szCs w:val="22"/>
         </w:rPr>
         <w:drawing>
-          <wp:inline distT="0" distB="0" distL="0" distR="0" wp14:anchorId="5519294E" wp14:editId="1E9006A9">
-            <wp:extent cx="4129414" cy="3176472"/>
-            <wp:effectExtent l="0" t="0" r="4445" b="5080"/>
-            <wp:docPr id="7" name="Image 7"/>
+          <wp:inline distT="0" distB="0" distL="0" distR="0" wp14:anchorId="2764F77F" wp14:editId="24B7316C">
+            <wp:extent cx="4108450" cy="3158322"/>
+            <wp:effectExtent l="0" t="0" r="6350" b="4445"/>
+            <wp:docPr id="12" name="Image 12"/>
             <wp:cNvGraphicFramePr>
               <a:graphicFrameLocks xmlns:a="http://schemas.openxmlformats.org/drawingml/2006/main" noChangeAspect="1"/>
             </wp:cNvGraphicFramePr>
@@ -8571,7 +9164,7 @@
               <a:graphicData uri="http://schemas.openxmlformats.org/drawingml/2006/picture">
                 <pic:pic xmlns:pic="http://schemas.openxmlformats.org/drawingml/2006/picture">
                   <pic:nvPicPr>
-                    <pic:cNvPr id="0" name="Picture 3"/>
+                    <pic:cNvPr id="0" name="Picture 6"/>
                     <pic:cNvPicPr>
                       <a:picLocks noChangeAspect="1" noChangeArrowheads="1"/>
                     </pic:cNvPicPr>
@@ -8592,7 +9185,7 @@
                   <pic:spPr bwMode="auto">
                     <a:xfrm>
                       <a:off x="0" y="0"/>
-                      <a:ext cx="4147098" cy="3190075"/>
+                      <a:ext cx="4131133" cy="3175760"/>
                     </a:xfrm>
                     <a:prstGeom prst="rect">
                       <a:avLst/>
@@ -8714,10 +9307,10 @@
           <w:szCs w:val="22"/>
         </w:rPr>
         <w:drawing>
-          <wp:inline distT="0" distB="0" distL="0" distR="0" wp14:anchorId="2C3EC1C4" wp14:editId="44FC4FD9">
-            <wp:extent cx="4108537" cy="3160414"/>
-            <wp:effectExtent l="0" t="0" r="6350" b="1905"/>
-            <wp:docPr id="6" name="Image 6"/>
+          <wp:inline distT="0" distB="0" distL="0" distR="0" wp14:anchorId="1D8FD55B" wp14:editId="13500F78">
+            <wp:extent cx="4092417" cy="3148013"/>
+            <wp:effectExtent l="0" t="0" r="3810" b="0"/>
+            <wp:docPr id="2" name="Image 2"/>
             <wp:cNvGraphicFramePr>
               <a:graphicFrameLocks xmlns:a="http://schemas.openxmlformats.org/drawingml/2006/main" noChangeAspect="1"/>
             </wp:cNvGraphicFramePr>
@@ -8725,7 +9318,7 @@
               <a:graphicData uri="http://schemas.openxmlformats.org/drawingml/2006/picture">
                 <pic:pic xmlns:pic="http://schemas.openxmlformats.org/drawingml/2006/picture">
                   <pic:nvPicPr>
-                    <pic:cNvPr id="0" name="Picture 2"/>
+                    <pic:cNvPr id="0" name="Picture 1"/>
                     <pic:cNvPicPr>
                       <a:picLocks noChangeAspect="1" noChangeArrowheads="1"/>
                     </pic:cNvPicPr>
@@ -8746,7 +9339,7 @@
                   <pic:spPr bwMode="auto">
                     <a:xfrm>
                       <a:off x="0" y="0"/>
-                      <a:ext cx="4128237" cy="3175568"/>
+                      <a:ext cx="4108722" cy="3160555"/>
                     </a:xfrm>
                     <a:prstGeom prst="rect">
                       <a:avLst/>
@@ -8940,7 +9533,7 @@
       </w:pPr>
     </w:lvl>
   </w:abstractNum>
-  <w:num w:numId="1" w16cid:durableId="648368783">
+  <w:num w:numId="1" w16cid:durableId="339167306">
     <w:abstractNumId w:val="0"/>
   </w:num>
 </w:numbering>
@@ -9549,6 +10142,7 @@
   <w:style w:type="character" w:default="1" w:styleId="Policepardfaut">
     <w:name w:val="Default Paragraph Font"/>
     <w:uiPriority w:val="1"/>
+    <w:semiHidden/>
     <w:unhideWhenUsed/>
   </w:style>
   <w:style w:type="table" w:default="1" w:styleId="TableauNormal">
@@ -10294,7 +10888,7 @@
 </file>
 
 <file path=customXml/itemProps1.xml><?xml version="1.0" encoding="utf-8"?>
-<ds:datastoreItem xmlns:ds="http://schemas.openxmlformats.org/officeDocument/2006/customXml" ds:itemID="{7AB5603F-51A6-4280-8B90-7635ECA7C151}">
+<ds:datastoreItem xmlns:ds="http://schemas.openxmlformats.org/officeDocument/2006/customXml" ds:itemID="{5836CF19-B8FB-46F4-B8BC-478A428ECCFB}">
   <ds:schemaRefs>
     <ds:schemaRef ds:uri="http://schemas.openxmlformats.org/officeDocument/2006/bibliography"/>
   </ds:schemaRefs>

</xml_diff>

<commit_message>
build based on 110f186
</commit_message>
<xml_diff>
--- a/dev/documents/MDM CV Validation.docx
+++ b/dev/documents/MDM CV Validation.docx
@@ -2746,7 +2746,6 @@
           <w:iCs/>
           <w:sz w:val="20"/>
           <w:szCs w:val="20"/>
-          <w:lang w:val="it-IT"/>
         </w:rPr>
         <w:t>“</w:t>
       </w:r>
@@ -2756,7 +2755,6 @@
           <w:iCs/>
           <w:sz w:val="20"/>
           <w:szCs w:val="20"/>
-          <w:lang w:val="it-IT"/>
         </w:rPr>
         <w:t>feet</w:t>
       </w:r>
@@ -2766,7 +2764,6 @@
           <w:iCs/>
           <w:sz w:val="20"/>
           <w:szCs w:val="20"/>
-          <w:lang w:val="it-IT"/>
         </w:rPr>
         <w:t>”</w:t>
       </w:r>
@@ -2776,7 +2773,6 @@
           <w:iCs/>
           <w:sz w:val="20"/>
           <w:szCs w:val="20"/>
-          <w:lang w:val="it-IT"/>
         </w:rPr>
         <w:t xml:space="preserve"> MI</w:t>
       </w:r>
@@ -2786,7 +2782,6 @@
           <w:iCs/>
           <w:sz w:val="20"/>
           <w:szCs w:val="20"/>
-          <w:lang w:val="it-IT"/>
         </w:rPr>
         <w:t xml:space="preserve">. </w:t>
       </w:r>
@@ -2842,9 +2837,9 @@
           <w:szCs w:val="22"/>
         </w:rPr>
         <w:drawing>
-          <wp:inline distT="0" distB="0" distL="0" distR="0" wp14:anchorId="184AD0C8" wp14:editId="2FCBC8A0">
-            <wp:extent cx="4124341" cy="3172570"/>
-            <wp:effectExtent l="0" t="0" r="0" b="8890"/>
+          <wp:inline distT="0" distB="0" distL="0" distR="0" wp14:anchorId="184AD0C8" wp14:editId="25985AC1">
+            <wp:extent cx="3876431" cy="2981871"/>
+            <wp:effectExtent l="0" t="0" r="0" b="9525"/>
             <wp:docPr id="1" name="Image 1"/>
             <wp:cNvGraphicFramePr>
               <a:graphicFrameLocks xmlns:a="http://schemas.openxmlformats.org/drawingml/2006/main" noChangeAspect="1"/>
@@ -2874,7 +2869,7 @@
                   <pic:spPr bwMode="auto">
                     <a:xfrm>
                       <a:off x="0" y="0"/>
-                      <a:ext cx="4188303" cy="3221772"/>
+                      <a:ext cx="3944700" cy="3034386"/>
                     </a:xfrm>
                     <a:prstGeom prst="rect">
                       <a:avLst/>
@@ -4819,9 +4814,9 @@
           <w:noProof/>
         </w:rPr>
         <w:drawing>
-          <wp:inline distT="0" distB="0" distL="0" distR="0" wp14:anchorId="18F0B87A" wp14:editId="4FD4B4E5">
-            <wp:extent cx="4182386" cy="2957692"/>
-            <wp:effectExtent l="0" t="0" r="8890" b="0"/>
+          <wp:inline distT="0" distB="0" distL="0" distR="0" wp14:anchorId="18F0B87A" wp14:editId="19B09031">
+            <wp:extent cx="3876431" cy="2741327"/>
+            <wp:effectExtent l="0" t="0" r="0" b="1905"/>
             <wp:docPr id="9" name="Image 9"/>
             <wp:cNvGraphicFramePr>
               <a:graphicFrameLocks xmlns:a="http://schemas.openxmlformats.org/drawingml/2006/main" noChangeAspect="1"/>
@@ -4851,7 +4846,7 @@
                   <pic:spPr bwMode="auto">
                     <a:xfrm>
                       <a:off x="0" y="0"/>
-                      <a:ext cx="4216530" cy="2981838"/>
+                      <a:ext cx="3911494" cy="2766122"/>
                     </a:xfrm>
                     <a:prstGeom prst="rect">
                       <a:avLst/>
@@ -4894,6 +4889,15 @@
           <w:bCs/>
         </w:rPr>
       </w:pPr>
+    </w:p>
+    <w:p>
+      <w:pPr>
+        <w:jc w:val="both"/>
+        <w:rPr>
+          <w:b/>
+          <w:bCs/>
+        </w:rPr>
+      </w:pPr>
       <w:r>
         <w:rPr>
           <w:b/>
@@ -5132,16 +5136,7 @@
           <w:sz w:val="20"/>
           <w:szCs w:val="20"/>
         </w:rPr>
-        <w:t>in milliseconds</w:t>
-      </w:r>
-      <w:r>
-        <w:rPr>
-          <w:i/>
-          <w:iCs/>
-          <w:sz w:val="20"/>
-          <w:szCs w:val="20"/>
-        </w:rPr>
-        <w:t xml:space="preserve"> </w:t>
+        <w:t xml:space="preserve">in milliseconds </w:t>
       </w:r>
       <w:r>
         <w:rPr>
@@ -5533,9 +5528,8 @@
                 <w:iCs/>
                 <w:sz w:val="18"/>
                 <w:szCs w:val="18"/>
-                <w:lang w:val="fr-FR"/>
-              </w:rPr>
-              <w:t>22 ± 6</w:t>
+              </w:rPr>
+              <w:t>14 ± 2</w:t>
             </w:r>
           </w:p>
         </w:tc>
@@ -5567,9 +5561,8 @@
                 <w:iCs/>
                 <w:sz w:val="18"/>
                 <w:szCs w:val="18"/>
-                <w:lang w:val="fr-FR"/>
-              </w:rPr>
-              <w:t>263 ± 5</w:t>
+              </w:rPr>
+              <w:t>256 ± 3</w:t>
             </w:r>
           </w:p>
         </w:tc>
@@ -5603,7 +5596,16 @@
                 <w:szCs w:val="18"/>
                 <w:lang w:val="fr-FR"/>
               </w:rPr>
-              <w:t>241</w:t>
+              <w:t>24</w:t>
+            </w:r>
+            <w:r>
+              <w:rPr>
+                <w:iCs/>
+                <w:sz w:val="18"/>
+                <w:szCs w:val="18"/>
+                <w:lang w:val="fr-FR"/>
+              </w:rPr>
+              <w:t>2</w:t>
             </w:r>
           </w:p>
         </w:tc>
@@ -5671,9 +5673,8 @@
                 <w:iCs/>
                 <w:sz w:val="18"/>
                 <w:szCs w:val="18"/>
-                <w:lang w:val="fr-FR"/>
-              </w:rPr>
-              <w:t>123 ± 56</w:t>
+              </w:rPr>
+              <w:t>114 ± 45</w:t>
             </w:r>
           </w:p>
         </w:tc>
@@ -5705,9 +5706,8 @@
                 <w:iCs/>
                 <w:sz w:val="18"/>
                 <w:szCs w:val="18"/>
-                <w:lang w:val="fr-FR"/>
-              </w:rPr>
-              <w:t>355 ± 19</w:t>
+              </w:rPr>
+              <w:t>437 ± 29</w:t>
             </w:r>
           </w:p>
         </w:tc>
@@ -5741,7 +5741,7 @@
                 <w:szCs w:val="18"/>
                 <w:lang w:val="fr-FR"/>
               </w:rPr>
-              <w:t>232</w:t>
+              <w:t>323</w:t>
             </w:r>
           </w:p>
         </w:tc>
@@ -5809,9 +5809,8 @@
                 <w:iCs/>
                 <w:sz w:val="18"/>
                 <w:szCs w:val="18"/>
-                <w:lang w:val="fr-FR"/>
-              </w:rPr>
-              <w:t>23 ± 6</w:t>
+              </w:rPr>
+              <w:t>26 ± 27</w:t>
             </w:r>
           </w:p>
         </w:tc>
@@ -5843,9 +5842,8 @@
                 <w:iCs/>
                 <w:sz w:val="18"/>
                 <w:szCs w:val="18"/>
-                <w:lang w:val="fr-FR"/>
-              </w:rPr>
-              <w:t>262 ± 3</w:t>
+              </w:rPr>
+              <w:t>258 ± 11</w:t>
             </w:r>
           </w:p>
         </w:tc>
@@ -5879,7 +5877,16 @@
                 <w:szCs w:val="18"/>
                 <w:lang w:val="fr-FR"/>
               </w:rPr>
-              <w:t>239</w:t>
+              <w:t>23</w:t>
+            </w:r>
+            <w:r>
+              <w:rPr>
+                <w:iCs/>
+                <w:sz w:val="18"/>
+                <w:szCs w:val="18"/>
+                <w:lang w:val="fr-FR"/>
+              </w:rPr>
+              <w:t>2</w:t>
             </w:r>
           </w:p>
         </w:tc>
@@ -5947,9 +5954,8 @@
                 <w:iCs/>
                 <w:sz w:val="18"/>
                 <w:szCs w:val="18"/>
-                <w:lang w:val="fr-FR"/>
-              </w:rPr>
-              <w:t>43 ± 13</w:t>
+              </w:rPr>
+              <w:t>35 ± 11</w:t>
             </w:r>
           </w:p>
         </w:tc>
@@ -5981,9 +5987,8 @@
                 <w:iCs/>
                 <w:sz w:val="18"/>
                 <w:szCs w:val="18"/>
-                <w:lang w:val="fr-FR"/>
-              </w:rPr>
-              <w:t>270 ± 8</w:t>
+              </w:rPr>
+              <w:t>288 ± 26</w:t>
             </w:r>
           </w:p>
         </w:tc>
@@ -6017,7 +6022,16 @@
                 <w:szCs w:val="18"/>
                 <w:lang w:val="fr-FR"/>
               </w:rPr>
-              <w:t>227</w:t>
+              <w:t>2</w:t>
+            </w:r>
+            <w:r>
+              <w:rPr>
+                <w:iCs/>
+                <w:sz w:val="18"/>
+                <w:szCs w:val="18"/>
+                <w:lang w:val="fr-FR"/>
+              </w:rPr>
+              <w:t>53</w:t>
             </w:r>
           </w:p>
         </w:tc>
@@ -6085,9 +6099,8 @@
                 <w:iCs/>
                 <w:sz w:val="18"/>
                 <w:szCs w:val="18"/>
-                <w:lang w:val="fr-FR"/>
-              </w:rPr>
-              <w:t>56 ± 8</w:t>
+              </w:rPr>
+              <w:t>55 ± 23</w:t>
             </w:r>
           </w:p>
         </w:tc>
@@ -6119,9 +6132,8 @@
                 <w:iCs/>
                 <w:sz w:val="18"/>
                 <w:szCs w:val="18"/>
-                <w:lang w:val="fr-FR"/>
-              </w:rPr>
-              <w:t>271 ± 8</w:t>
+              </w:rPr>
+              <w:t>285 ± 31</w:t>
             </w:r>
           </w:p>
         </w:tc>
@@ -6155,7 +6167,16 @@
                 <w:szCs w:val="18"/>
                 <w:lang w:val="fr-FR"/>
               </w:rPr>
-              <w:t>215</w:t>
+              <w:t>2</w:t>
+            </w:r>
+            <w:r>
+              <w:rPr>
+                <w:iCs/>
+                <w:sz w:val="18"/>
+                <w:szCs w:val="18"/>
+                <w:lang w:val="fr-FR"/>
+              </w:rPr>
+              <w:t>30</w:t>
             </w:r>
           </w:p>
         </w:tc>
@@ -6223,9 +6244,8 @@
                 <w:iCs/>
                 <w:sz w:val="18"/>
                 <w:szCs w:val="18"/>
-                <w:lang w:val="fr-FR"/>
-              </w:rPr>
-              <w:t>13125 ± 15535</w:t>
+              </w:rPr>
+              <w:t>13454 ± 16005</w:t>
             </w:r>
           </w:p>
         </w:tc>
@@ -6257,9 +6277,8 @@
                 <w:iCs/>
                 <w:sz w:val="18"/>
                 <w:szCs w:val="18"/>
-                <w:lang w:val="fr-FR"/>
-              </w:rPr>
-              <w:t>42932 ± 14133</w:t>
+              </w:rPr>
+              <w:t>76923 ± 54557</w:t>
             </w:r>
           </w:p>
         </w:tc>
@@ -6293,7 +6312,7 @@
                 <w:szCs w:val="18"/>
                 <w:lang w:val="fr-FR"/>
               </w:rPr>
-              <w:t>29807</w:t>
+              <w:t>63469</w:t>
             </w:r>
           </w:p>
         </w:tc>
@@ -6395,9 +6414,8 @@
                 <w:iCs/>
                 <w:sz w:val="18"/>
                 <w:szCs w:val="18"/>
-                <w:lang w:val="fr-FR"/>
-              </w:rPr>
-              <w:t>3839 ± 2368</w:t>
+              </w:rPr>
+              <w:t>4802 ± 2655</w:t>
             </w:r>
           </w:p>
         </w:tc>
@@ -6431,7 +6449,7 @@
                 <w:szCs w:val="18"/>
                 <w:lang w:val="fr-FR"/>
               </w:rPr>
-              <w:t>1869</w:t>
+              <w:t>2956</w:t>
             </w:r>
           </w:p>
         </w:tc>
@@ -6501,7 +6519,7 @@
                 <w:szCs w:val="18"/>
                 <w:lang w:val="fr-FR"/>
               </w:rPr>
-              <w:t>40 ± 12</w:t>
+              <w:t>38 ± 32</w:t>
             </w:r>
           </w:p>
         </w:tc>
@@ -6535,7 +6553,7 @@
                 <w:szCs w:val="18"/>
                 <w:lang w:val="fr-FR"/>
               </w:rPr>
-              <w:t>270 ± 5</w:t>
+              <w:t>283 ± 17</w:t>
             </w:r>
           </w:p>
         </w:tc>
@@ -6569,7 +6587,7 @@
                 <w:szCs w:val="18"/>
                 <w:lang w:val="fr-FR"/>
               </w:rPr>
-              <w:t>230</w:t>
+              <w:t>245</w:t>
             </w:r>
           </w:p>
         </w:tc>
@@ -6724,17 +6742,13 @@
       </w:pPr>
       <w:r>
         <w:rPr>
-          <w:i/>
-          <w:iCs/>
           <w:noProof/>
-          <w:sz w:val="20"/>
-          <w:szCs w:val="20"/>
         </w:rPr>
         <w:drawing>
-          <wp:inline distT="0" distB="0" distL="0" distR="0" wp14:anchorId="071AA422" wp14:editId="151B30CC">
-            <wp:extent cx="4198925" cy="3227874"/>
-            <wp:effectExtent l="0" t="0" r="0" b="0"/>
-            <wp:docPr id="10" name="Image 10"/>
+          <wp:inline distT="0" distB="0" distL="0" distR="0" wp14:anchorId="017EC47E" wp14:editId="29075765">
+            <wp:extent cx="3884246" cy="2986125"/>
+            <wp:effectExtent l="0" t="0" r="2540" b="5080"/>
+            <wp:docPr id="3" name="Image 3"/>
             <wp:cNvGraphicFramePr>
               <a:graphicFrameLocks xmlns:a="http://schemas.openxmlformats.org/drawingml/2006/main" noChangeAspect="1"/>
             </wp:cNvGraphicFramePr>
@@ -6742,7 +6756,7 @@
               <a:graphicData uri="http://schemas.openxmlformats.org/drawingml/2006/picture">
                 <pic:pic xmlns:pic="http://schemas.openxmlformats.org/drawingml/2006/picture">
                   <pic:nvPicPr>
-                    <pic:cNvPr id="0" name="Picture 4"/>
+                    <pic:cNvPr id="0" name="Picture 1"/>
                     <pic:cNvPicPr>
                       <a:picLocks noChangeAspect="1" noChangeArrowheads="1"/>
                     </pic:cNvPicPr>
@@ -6763,7 +6777,7 @@
                   <pic:spPr bwMode="auto">
                     <a:xfrm>
                       <a:off x="0" y="0"/>
-                      <a:ext cx="4237947" cy="3257872"/>
+                      <a:ext cx="3940808" cy="3029608"/>
                     </a:xfrm>
                     <a:prstGeom prst="rect">
                       <a:avLst/>
@@ -6811,190 +6825,177 @@
           <w:szCs w:val="20"/>
         </w:rPr>
       </w:pPr>
+      <w:r>
+        <w:rPr>
+          <w:i/>
+          <w:iCs/>
+          <w:sz w:val="20"/>
+          <w:szCs w:val="20"/>
+        </w:rPr>
+        <w:t xml:space="preserve">Figure </w:t>
+      </w:r>
+      <w:r>
+        <w:rPr>
+          <w:i/>
+          <w:iCs/>
+          <w:sz w:val="20"/>
+          <w:szCs w:val="20"/>
+        </w:rPr>
+        <w:t>4</w:t>
+      </w:r>
+      <w:r>
+        <w:rPr>
+          <w:i/>
+          <w:iCs/>
+          <w:sz w:val="20"/>
+          <w:szCs w:val="20"/>
+        </w:rPr>
+        <w:t>: Execution Time</w:t>
+      </w:r>
+      <w:r>
+        <w:rPr>
+          <w:i/>
+          <w:iCs/>
+          <w:sz w:val="20"/>
+          <w:szCs w:val="20"/>
+        </w:rPr>
+        <w:t xml:space="preserve"> (Ratio</w:t>
+      </w:r>
+      <w:r>
+        <w:rPr>
+          <w:i/>
+          <w:iCs/>
+          <w:sz w:val="20"/>
+          <w:szCs w:val="20"/>
+        </w:rPr>
+        <w:t xml:space="preserve"> Python/Julia</w:t>
+      </w:r>
+      <w:r>
+        <w:rPr>
+          <w:i/>
+          <w:iCs/>
+          <w:sz w:val="20"/>
+          <w:szCs w:val="20"/>
+        </w:rPr>
+        <w:t>)</w:t>
+      </w:r>
+      <w:r>
+        <w:rPr>
+          <w:i/>
+          <w:iCs/>
+          <w:sz w:val="20"/>
+          <w:szCs w:val="20"/>
+        </w:rPr>
+        <w:t xml:space="preserve"> for </w:t>
+      </w:r>
+      <w:r>
+        <w:rPr>
+          <w:i/>
+          <w:iCs/>
+          <w:sz w:val="20"/>
+          <w:szCs w:val="20"/>
+        </w:rPr>
+        <w:t>“</w:t>
+      </w:r>
+      <w:r>
+        <w:rPr>
+          <w:i/>
+          <w:iCs/>
+          <w:sz w:val="20"/>
+          <w:szCs w:val="20"/>
+        </w:rPr>
+        <w:t>right hand</w:t>
+      </w:r>
+      <w:r>
+        <w:rPr>
+          <w:i/>
+          <w:iCs/>
+          <w:sz w:val="20"/>
+          <w:szCs w:val="20"/>
+        </w:rPr>
+        <w:t>”</w:t>
+      </w:r>
+      <w:r>
+        <w:rPr>
+          <w:i/>
+          <w:iCs/>
+          <w:sz w:val="20"/>
+          <w:szCs w:val="20"/>
+        </w:rPr>
+        <w:t xml:space="preserve"> </w:t>
+      </w:r>
+      <w:r>
+        <w:rPr>
+          <w:i/>
+          <w:iCs/>
+          <w:sz w:val="20"/>
+          <w:szCs w:val="20"/>
+        </w:rPr>
+        <w:t>vs.</w:t>
+      </w:r>
+      <w:r>
+        <w:rPr>
+          <w:i/>
+          <w:iCs/>
+          <w:sz w:val="20"/>
+          <w:szCs w:val="20"/>
+        </w:rPr>
+        <w:t xml:space="preserve"> </w:t>
+      </w:r>
+      <w:r>
+        <w:rPr>
+          <w:i/>
+          <w:iCs/>
+          <w:sz w:val="20"/>
+          <w:szCs w:val="20"/>
+        </w:rPr>
+        <w:t>“</w:t>
+      </w:r>
+      <w:r>
+        <w:rPr>
+          <w:i/>
+          <w:iCs/>
+          <w:sz w:val="20"/>
+          <w:szCs w:val="20"/>
+        </w:rPr>
+        <w:t>feet</w:t>
+      </w:r>
+      <w:r>
+        <w:rPr>
+          <w:i/>
+          <w:iCs/>
+          <w:sz w:val="20"/>
+          <w:szCs w:val="20"/>
+        </w:rPr>
+        <w:t>”</w:t>
+      </w:r>
+      <w:r>
+        <w:rPr>
+          <w:i/>
+          <w:iCs/>
+          <w:sz w:val="20"/>
+          <w:szCs w:val="20"/>
+        </w:rPr>
+        <w:t xml:space="preserve"> MI</w:t>
+      </w:r>
     </w:p>
     <w:p>
       <w:pPr>
         <w:jc w:val="both"/>
         <w:rPr>
-          <w:i/>
-          <w:iCs/>
-          <w:sz w:val="20"/>
-          <w:szCs w:val="20"/>
+          <w:sz w:val="22"/>
+          <w:szCs w:val="22"/>
         </w:rPr>
       </w:pPr>
       <w:r>
         <w:rPr>
-          <w:i/>
-          <w:iCs/>
-          <w:sz w:val="20"/>
-          <w:szCs w:val="20"/>
-        </w:rPr>
-        <w:t xml:space="preserve">Figure </w:t>
-      </w:r>
-      <w:r>
-        <w:rPr>
-          <w:i/>
-          <w:iCs/>
-          <w:sz w:val="20"/>
-          <w:szCs w:val="20"/>
-        </w:rPr>
-        <w:t>4</w:t>
-      </w:r>
-      <w:r>
-        <w:rPr>
-          <w:i/>
-          <w:iCs/>
-          <w:sz w:val="20"/>
-          <w:szCs w:val="20"/>
-        </w:rPr>
-        <w:t>: Execution Time</w:t>
-      </w:r>
-      <w:r>
-        <w:rPr>
-          <w:i/>
-          <w:iCs/>
-          <w:sz w:val="20"/>
-          <w:szCs w:val="20"/>
-        </w:rPr>
-        <w:t xml:space="preserve"> (Ratio</w:t>
-      </w:r>
-      <w:r>
-        <w:rPr>
-          <w:i/>
-          <w:iCs/>
-          <w:sz w:val="20"/>
-          <w:szCs w:val="20"/>
-        </w:rPr>
-        <w:t xml:space="preserve"> Python/Julia</w:t>
-      </w:r>
-      <w:r>
-        <w:rPr>
-          <w:i/>
-          <w:iCs/>
-          <w:sz w:val="20"/>
-          <w:szCs w:val="20"/>
-        </w:rPr>
-        <w:t>)</w:t>
-      </w:r>
-      <w:r>
-        <w:rPr>
-          <w:i/>
-          <w:iCs/>
-          <w:sz w:val="20"/>
-          <w:szCs w:val="20"/>
-        </w:rPr>
-        <w:t xml:space="preserve"> for </w:t>
-      </w:r>
-      <w:r>
-        <w:rPr>
-          <w:i/>
-          <w:iCs/>
-          <w:sz w:val="20"/>
-          <w:szCs w:val="20"/>
-        </w:rPr>
-        <w:t>“</w:t>
-      </w:r>
-      <w:r>
-        <w:rPr>
-          <w:i/>
-          <w:iCs/>
-          <w:sz w:val="20"/>
-          <w:szCs w:val="20"/>
-        </w:rPr>
-        <w:t>right hand</w:t>
-      </w:r>
-      <w:r>
-        <w:rPr>
-          <w:i/>
-          <w:iCs/>
-          <w:sz w:val="20"/>
-          <w:szCs w:val="20"/>
-        </w:rPr>
-        <w:t>”</w:t>
-      </w:r>
-      <w:r>
-        <w:rPr>
-          <w:i/>
-          <w:iCs/>
-          <w:sz w:val="20"/>
-          <w:szCs w:val="20"/>
-        </w:rPr>
-        <w:t xml:space="preserve"> </w:t>
-      </w:r>
-      <w:r>
-        <w:rPr>
-          <w:i/>
-          <w:iCs/>
-          <w:sz w:val="20"/>
-          <w:szCs w:val="20"/>
-        </w:rPr>
-        <w:t>vs.</w:t>
-      </w:r>
-      <w:r>
-        <w:rPr>
-          <w:i/>
-          <w:iCs/>
-          <w:sz w:val="20"/>
-          <w:szCs w:val="20"/>
-        </w:rPr>
-        <w:t xml:space="preserve"> </w:t>
-      </w:r>
-      <w:r>
-        <w:rPr>
-          <w:i/>
-          <w:iCs/>
-          <w:sz w:val="20"/>
-          <w:szCs w:val="20"/>
-        </w:rPr>
-        <w:t>“</w:t>
-      </w:r>
-      <w:r>
-        <w:rPr>
-          <w:i/>
-          <w:iCs/>
-          <w:sz w:val="20"/>
-          <w:szCs w:val="20"/>
-        </w:rPr>
-        <w:t>feet</w:t>
-      </w:r>
-      <w:r>
-        <w:rPr>
-          <w:i/>
-          <w:iCs/>
-          <w:sz w:val="20"/>
-          <w:szCs w:val="20"/>
-        </w:rPr>
-        <w:t>”</w:t>
-      </w:r>
-      <w:r>
-        <w:rPr>
-          <w:i/>
-          <w:iCs/>
-          <w:sz w:val="20"/>
-          <w:szCs w:val="20"/>
-        </w:rPr>
-        <w:t xml:space="preserve"> MI</w:t>
-      </w:r>
-    </w:p>
-    <w:p>
-      <w:pPr>
-        <w:jc w:val="both"/>
-        <w:rPr>
-          <w:sz w:val="22"/>
-          <w:szCs w:val="22"/>
-        </w:rPr>
-      </w:pPr>
-      <w:r>
-        <w:rPr>
           <w:noProof/>
-          <w:sz w:val="22"/>
-          <w:szCs w:val="22"/>
         </w:rPr>
         <w:drawing>
-          <wp:inline distT="0" distB="0" distL="0" distR="0" wp14:anchorId="548F9AA3" wp14:editId="370E605C">
-            <wp:extent cx="4053753" cy="3116275"/>
-            <wp:effectExtent l="0" t="0" r="4445" b="8255"/>
-            <wp:docPr id="11" name="Image 11"/>
+          <wp:inline distT="0" distB="0" distL="0" distR="0" wp14:anchorId="66486DD0" wp14:editId="4E36B67B">
+            <wp:extent cx="3904884" cy="3001992"/>
+            <wp:effectExtent l="0" t="0" r="635" b="8255"/>
+            <wp:docPr id="4" name="Image 4"/>
             <wp:cNvGraphicFramePr>
               <a:graphicFrameLocks xmlns:a="http://schemas.openxmlformats.org/drawingml/2006/main" noChangeAspect="1"/>
             </wp:cNvGraphicFramePr>
@@ -7002,7 +7003,7 @@
               <a:graphicData uri="http://schemas.openxmlformats.org/drawingml/2006/picture">
                 <pic:pic xmlns:pic="http://schemas.openxmlformats.org/drawingml/2006/picture">
                   <pic:nvPicPr>
-                    <pic:cNvPr id="0" name="Picture 5"/>
+                    <pic:cNvPr id="0" name="Picture 3"/>
                     <pic:cNvPicPr>
                       <a:picLocks noChangeAspect="1" noChangeArrowheads="1"/>
                     </pic:cNvPicPr>
@@ -7023,7 +7024,7 @@
                   <pic:spPr bwMode="auto">
                     <a:xfrm>
                       <a:off x="0" y="0"/>
-                      <a:ext cx="4079623" cy="3136163"/>
+                      <a:ext cx="3911497" cy="3007076"/>
                     </a:xfrm>
                     <a:prstGeom prst="rect">
                       <a:avLst/>
@@ -7539,71 +7540,79 @@
                 <w:szCs w:val="18"/>
                 <w:lang w:val="fr-FR"/>
               </w:rPr>
-              <w:t>149 ± 65</w:t>
-            </w:r>
-          </w:p>
-        </w:tc>
-        <w:tc>
-          <w:tcPr>
-            <w:tcW w:w="0" w:type="auto"/>
-            <w:tcMar>
-              <w:top w:w="75" w:type="dxa"/>
-              <w:left w:w="150" w:type="dxa"/>
-              <w:bottom w:w="75" w:type="dxa"/>
-              <w:right w:w="150" w:type="dxa"/>
-            </w:tcMar>
-            <w:vAlign w:val="center"/>
-            <w:hideMark/>
-          </w:tcPr>
-          <w:p>
-            <w:pPr>
-              <w:spacing w:after="0" w:line="240" w:lineRule="auto"/>
-              <w:jc w:val="both"/>
-              <w:rPr>
-                <w:sz w:val="18"/>
-                <w:szCs w:val="18"/>
-                <w:lang w:val="fr-FR"/>
-              </w:rPr>
-            </w:pPr>
-            <w:r>
-              <w:rPr>
-                <w:sz w:val="18"/>
-                <w:szCs w:val="18"/>
-                <w:lang w:val="fr-FR"/>
-              </w:rPr>
-              <w:t>356 ± 23</w:t>
-            </w:r>
-          </w:p>
-        </w:tc>
-        <w:tc>
-          <w:tcPr>
-            <w:tcW w:w="0" w:type="auto"/>
-            <w:tcMar>
-              <w:top w:w="75" w:type="dxa"/>
-              <w:left w:w="150" w:type="dxa"/>
-              <w:bottom w:w="75" w:type="dxa"/>
-              <w:right w:w="150" w:type="dxa"/>
-            </w:tcMar>
-            <w:vAlign w:val="center"/>
-            <w:hideMark/>
-          </w:tcPr>
-          <w:p>
-            <w:pPr>
-              <w:spacing w:after="0" w:line="240" w:lineRule="auto"/>
-              <w:jc w:val="both"/>
-              <w:rPr>
-                <w:sz w:val="18"/>
-                <w:szCs w:val="18"/>
-                <w:lang w:val="fr-FR"/>
-              </w:rPr>
-            </w:pPr>
-            <w:r>
-              <w:rPr>
-                <w:sz w:val="18"/>
-                <w:szCs w:val="18"/>
-                <w:lang w:val="fr-FR"/>
-              </w:rPr>
-              <w:t>207</w:t>
+              <w:t>109 ± 37</w:t>
+            </w:r>
+          </w:p>
+        </w:tc>
+        <w:tc>
+          <w:tcPr>
+            <w:tcW w:w="0" w:type="auto"/>
+            <w:tcMar>
+              <w:top w:w="75" w:type="dxa"/>
+              <w:left w:w="150" w:type="dxa"/>
+              <w:bottom w:w="75" w:type="dxa"/>
+              <w:right w:w="150" w:type="dxa"/>
+            </w:tcMar>
+            <w:vAlign w:val="center"/>
+            <w:hideMark/>
+          </w:tcPr>
+          <w:p>
+            <w:pPr>
+              <w:spacing w:after="0" w:line="240" w:lineRule="auto"/>
+              <w:jc w:val="both"/>
+              <w:rPr>
+                <w:sz w:val="18"/>
+                <w:szCs w:val="18"/>
+                <w:lang w:val="fr-FR"/>
+              </w:rPr>
+            </w:pPr>
+            <w:r>
+              <w:rPr>
+                <w:sz w:val="18"/>
+                <w:szCs w:val="18"/>
+                <w:lang w:val="fr-FR"/>
+              </w:rPr>
+              <w:t>406 ± 11</w:t>
+            </w:r>
+          </w:p>
+        </w:tc>
+        <w:tc>
+          <w:tcPr>
+            <w:tcW w:w="0" w:type="auto"/>
+            <w:tcMar>
+              <w:top w:w="75" w:type="dxa"/>
+              <w:left w:w="150" w:type="dxa"/>
+              <w:bottom w:w="75" w:type="dxa"/>
+              <w:right w:w="150" w:type="dxa"/>
+            </w:tcMar>
+            <w:vAlign w:val="center"/>
+            <w:hideMark/>
+          </w:tcPr>
+          <w:p>
+            <w:pPr>
+              <w:spacing w:after="0" w:line="240" w:lineRule="auto"/>
+              <w:jc w:val="both"/>
+              <w:rPr>
+                <w:sz w:val="18"/>
+                <w:szCs w:val="18"/>
+                <w:lang w:val="fr-FR"/>
+              </w:rPr>
+            </w:pPr>
+            <w:r>
+              <w:rPr>
+                <w:sz w:val="18"/>
+                <w:szCs w:val="18"/>
+                <w:lang w:val="fr-FR"/>
+              </w:rPr>
+              <w:t>2</w:t>
+            </w:r>
+            <w:r>
+              <w:rPr>
+                <w:sz w:val="18"/>
+                <w:szCs w:val="18"/>
+                <w:lang w:val="fr-FR"/>
+              </w:rPr>
+              <w:t>96</w:t>
             </w:r>
           </w:p>
         </w:tc>
@@ -7669,71 +7678,103 @@
                 <w:szCs w:val="18"/>
                 <w:lang w:val="fr-FR"/>
               </w:rPr>
-              <w:t>14 ± 3</w:t>
-            </w:r>
-          </w:p>
-        </w:tc>
-        <w:tc>
-          <w:tcPr>
-            <w:tcW w:w="0" w:type="auto"/>
-            <w:tcMar>
-              <w:top w:w="75" w:type="dxa"/>
-              <w:left w:w="150" w:type="dxa"/>
-              <w:bottom w:w="75" w:type="dxa"/>
-              <w:right w:w="150" w:type="dxa"/>
-            </w:tcMar>
-            <w:vAlign w:val="center"/>
-            <w:hideMark/>
-          </w:tcPr>
-          <w:p>
-            <w:pPr>
-              <w:spacing w:after="0" w:line="240" w:lineRule="auto"/>
-              <w:jc w:val="both"/>
-              <w:rPr>
-                <w:sz w:val="18"/>
-                <w:szCs w:val="18"/>
-                <w:lang w:val="fr-FR"/>
-              </w:rPr>
-            </w:pPr>
-            <w:r>
-              <w:rPr>
-                <w:sz w:val="18"/>
-                <w:szCs w:val="18"/>
-                <w:lang w:val="fr-FR"/>
-              </w:rPr>
-              <w:t>264 ± 3</w:t>
-            </w:r>
-          </w:p>
-        </w:tc>
-        <w:tc>
-          <w:tcPr>
-            <w:tcW w:w="0" w:type="auto"/>
-            <w:tcMar>
-              <w:top w:w="75" w:type="dxa"/>
-              <w:left w:w="150" w:type="dxa"/>
-              <w:bottom w:w="75" w:type="dxa"/>
-              <w:right w:w="150" w:type="dxa"/>
-            </w:tcMar>
-            <w:vAlign w:val="center"/>
-            <w:hideMark/>
-          </w:tcPr>
-          <w:p>
-            <w:pPr>
-              <w:spacing w:after="0" w:line="240" w:lineRule="auto"/>
-              <w:jc w:val="both"/>
-              <w:rPr>
-                <w:sz w:val="18"/>
-                <w:szCs w:val="18"/>
-                <w:lang w:val="fr-FR"/>
-              </w:rPr>
-            </w:pPr>
-            <w:r>
-              <w:rPr>
-                <w:sz w:val="18"/>
-                <w:szCs w:val="18"/>
-                <w:lang w:val="fr-FR"/>
-              </w:rPr>
-              <w:t>249</w:t>
+              <w:t>15 ± 4</w:t>
+            </w:r>
+          </w:p>
+        </w:tc>
+        <w:tc>
+          <w:tcPr>
+            <w:tcW w:w="0" w:type="auto"/>
+            <w:tcMar>
+              <w:top w:w="75" w:type="dxa"/>
+              <w:left w:w="150" w:type="dxa"/>
+              <w:bottom w:w="75" w:type="dxa"/>
+              <w:right w:w="150" w:type="dxa"/>
+            </w:tcMar>
+            <w:vAlign w:val="center"/>
+            <w:hideMark/>
+          </w:tcPr>
+          <w:p>
+            <w:pPr>
+              <w:spacing w:after="0" w:line="240" w:lineRule="auto"/>
+              <w:jc w:val="both"/>
+              <w:rPr>
+                <w:sz w:val="18"/>
+                <w:szCs w:val="18"/>
+                <w:lang w:val="fr-FR"/>
+              </w:rPr>
+            </w:pPr>
+            <w:r>
+              <w:rPr>
+                <w:sz w:val="18"/>
+                <w:szCs w:val="18"/>
+                <w:lang w:val="fr-FR"/>
+              </w:rPr>
+              <w:t>26</w:t>
+            </w:r>
+            <w:r>
+              <w:rPr>
+                <w:sz w:val="18"/>
+                <w:szCs w:val="18"/>
+                <w:lang w:val="fr-FR"/>
+              </w:rPr>
+              <w:t>0</w:t>
+            </w:r>
+            <w:r>
+              <w:rPr>
+                <w:sz w:val="18"/>
+                <w:szCs w:val="18"/>
+                <w:lang w:val="fr-FR"/>
+              </w:rPr>
+              <w:t xml:space="preserve"> ± </w:t>
+            </w:r>
+            <w:r>
+              <w:rPr>
+                <w:sz w:val="18"/>
+                <w:szCs w:val="18"/>
+                <w:lang w:val="fr-FR"/>
+              </w:rPr>
+              <w:t>4</w:t>
+            </w:r>
+          </w:p>
+        </w:tc>
+        <w:tc>
+          <w:tcPr>
+            <w:tcW w:w="0" w:type="auto"/>
+            <w:tcMar>
+              <w:top w:w="75" w:type="dxa"/>
+              <w:left w:w="150" w:type="dxa"/>
+              <w:bottom w:w="75" w:type="dxa"/>
+              <w:right w:w="150" w:type="dxa"/>
+            </w:tcMar>
+            <w:vAlign w:val="center"/>
+            <w:hideMark/>
+          </w:tcPr>
+          <w:p>
+            <w:pPr>
+              <w:spacing w:after="0" w:line="240" w:lineRule="auto"/>
+              <w:jc w:val="both"/>
+              <w:rPr>
+                <w:sz w:val="18"/>
+                <w:szCs w:val="18"/>
+                <w:lang w:val="fr-FR"/>
+              </w:rPr>
+            </w:pPr>
+            <w:r>
+              <w:rPr>
+                <w:sz w:val="18"/>
+                <w:szCs w:val="18"/>
+                <w:lang w:val="fr-FR"/>
+              </w:rPr>
+              <w:t>24</w:t>
+            </w:r>
+            <w:r>
+              <w:rPr>
+                <w:sz w:val="18"/>
+                <w:szCs w:val="18"/>
+                <w:lang w:val="fr-FR"/>
+              </w:rPr>
+              <w:t>5</w:t>
             </w:r>
           </w:p>
         </w:tc>
@@ -7799,71 +7840,103 @@
                 <w:szCs w:val="18"/>
                 <w:lang w:val="fr-FR"/>
               </w:rPr>
-              <w:t>15 ± 2</w:t>
-            </w:r>
-          </w:p>
-        </w:tc>
-        <w:tc>
-          <w:tcPr>
-            <w:tcW w:w="0" w:type="auto"/>
-            <w:tcMar>
-              <w:top w:w="75" w:type="dxa"/>
-              <w:left w:w="150" w:type="dxa"/>
-              <w:bottom w:w="75" w:type="dxa"/>
-              <w:right w:w="150" w:type="dxa"/>
-            </w:tcMar>
-            <w:vAlign w:val="center"/>
-            <w:hideMark/>
-          </w:tcPr>
-          <w:p>
-            <w:pPr>
-              <w:spacing w:after="0" w:line="240" w:lineRule="auto"/>
-              <w:jc w:val="both"/>
-              <w:rPr>
-                <w:sz w:val="18"/>
-                <w:szCs w:val="18"/>
-                <w:lang w:val="fr-FR"/>
-              </w:rPr>
-            </w:pPr>
-            <w:r>
-              <w:rPr>
-                <w:sz w:val="18"/>
-                <w:szCs w:val="18"/>
-                <w:lang w:val="fr-FR"/>
-              </w:rPr>
-              <w:t>265 ± 3</w:t>
-            </w:r>
-          </w:p>
-        </w:tc>
-        <w:tc>
-          <w:tcPr>
-            <w:tcW w:w="0" w:type="auto"/>
-            <w:tcMar>
-              <w:top w:w="75" w:type="dxa"/>
-              <w:left w:w="150" w:type="dxa"/>
-              <w:bottom w:w="75" w:type="dxa"/>
-              <w:right w:w="150" w:type="dxa"/>
-            </w:tcMar>
-            <w:vAlign w:val="center"/>
-            <w:hideMark/>
-          </w:tcPr>
-          <w:p>
-            <w:pPr>
-              <w:spacing w:after="0" w:line="240" w:lineRule="auto"/>
-              <w:jc w:val="both"/>
-              <w:rPr>
-                <w:sz w:val="18"/>
-                <w:szCs w:val="18"/>
-                <w:lang w:val="fr-FR"/>
-              </w:rPr>
-            </w:pPr>
-            <w:r>
-              <w:rPr>
-                <w:sz w:val="18"/>
-                <w:szCs w:val="18"/>
-                <w:lang w:val="fr-FR"/>
-              </w:rPr>
-              <w:t>250</w:t>
+              <w:t>12 ± 3</w:t>
+            </w:r>
+          </w:p>
+        </w:tc>
+        <w:tc>
+          <w:tcPr>
+            <w:tcW w:w="0" w:type="auto"/>
+            <w:tcMar>
+              <w:top w:w="75" w:type="dxa"/>
+              <w:left w:w="150" w:type="dxa"/>
+              <w:bottom w:w="75" w:type="dxa"/>
+              <w:right w:w="150" w:type="dxa"/>
+            </w:tcMar>
+            <w:vAlign w:val="center"/>
+            <w:hideMark/>
+          </w:tcPr>
+          <w:p>
+            <w:pPr>
+              <w:spacing w:after="0" w:line="240" w:lineRule="auto"/>
+              <w:jc w:val="both"/>
+              <w:rPr>
+                <w:sz w:val="18"/>
+                <w:szCs w:val="18"/>
+                <w:lang w:val="fr-FR"/>
+              </w:rPr>
+            </w:pPr>
+            <w:r>
+              <w:rPr>
+                <w:sz w:val="18"/>
+                <w:szCs w:val="18"/>
+                <w:lang w:val="fr-FR"/>
+              </w:rPr>
+              <w:t>26</w:t>
+            </w:r>
+            <w:r>
+              <w:rPr>
+                <w:sz w:val="18"/>
+                <w:szCs w:val="18"/>
+                <w:lang w:val="fr-FR"/>
+              </w:rPr>
+              <w:t>4</w:t>
+            </w:r>
+            <w:r>
+              <w:rPr>
+                <w:sz w:val="18"/>
+                <w:szCs w:val="18"/>
+                <w:lang w:val="fr-FR"/>
+              </w:rPr>
+              <w:t xml:space="preserve"> ± </w:t>
+            </w:r>
+            <w:r>
+              <w:rPr>
+                <w:sz w:val="18"/>
+                <w:szCs w:val="18"/>
+                <w:lang w:val="fr-FR"/>
+              </w:rPr>
+              <w:t>8</w:t>
+            </w:r>
+          </w:p>
+        </w:tc>
+        <w:tc>
+          <w:tcPr>
+            <w:tcW w:w="0" w:type="auto"/>
+            <w:tcMar>
+              <w:top w:w="75" w:type="dxa"/>
+              <w:left w:w="150" w:type="dxa"/>
+              <w:bottom w:w="75" w:type="dxa"/>
+              <w:right w:w="150" w:type="dxa"/>
+            </w:tcMar>
+            <w:vAlign w:val="center"/>
+            <w:hideMark/>
+          </w:tcPr>
+          <w:p>
+            <w:pPr>
+              <w:spacing w:after="0" w:line="240" w:lineRule="auto"/>
+              <w:jc w:val="both"/>
+              <w:rPr>
+                <w:sz w:val="18"/>
+                <w:szCs w:val="18"/>
+                <w:lang w:val="fr-FR"/>
+              </w:rPr>
+            </w:pPr>
+            <w:r>
+              <w:rPr>
+                <w:sz w:val="18"/>
+                <w:szCs w:val="18"/>
+                <w:lang w:val="fr-FR"/>
+              </w:rPr>
+              <w:t>25</w:t>
+            </w:r>
+            <w:r>
+              <w:rPr>
+                <w:sz w:val="18"/>
+                <w:szCs w:val="18"/>
+                <w:lang w:val="fr-FR"/>
+              </w:rPr>
+              <w:t>1</w:t>
             </w:r>
           </w:p>
         </w:tc>
@@ -7929,71 +8002,71 @@
                 <w:szCs w:val="18"/>
                 <w:lang w:val="fr-FR"/>
               </w:rPr>
-              <w:t>1045 ± 61</w:t>
-            </w:r>
-          </w:p>
-        </w:tc>
-        <w:tc>
-          <w:tcPr>
-            <w:tcW w:w="0" w:type="auto"/>
-            <w:tcMar>
-              <w:top w:w="75" w:type="dxa"/>
-              <w:left w:w="150" w:type="dxa"/>
-              <w:bottom w:w="75" w:type="dxa"/>
-              <w:right w:w="150" w:type="dxa"/>
-            </w:tcMar>
-            <w:vAlign w:val="center"/>
-            <w:hideMark/>
-          </w:tcPr>
-          <w:p>
-            <w:pPr>
-              <w:spacing w:after="0" w:line="240" w:lineRule="auto"/>
-              <w:jc w:val="both"/>
-              <w:rPr>
-                <w:sz w:val="18"/>
-                <w:szCs w:val="18"/>
-                <w:lang w:val="fr-FR"/>
-              </w:rPr>
-            </w:pPr>
-            <w:r>
-              <w:rPr>
-                <w:sz w:val="18"/>
-                <w:szCs w:val="18"/>
-                <w:lang w:val="fr-FR"/>
-              </w:rPr>
-              <w:t>3101 ± 252</w:t>
-            </w:r>
-          </w:p>
-        </w:tc>
-        <w:tc>
-          <w:tcPr>
-            <w:tcW w:w="0" w:type="auto"/>
-            <w:tcMar>
-              <w:top w:w="75" w:type="dxa"/>
-              <w:left w:w="150" w:type="dxa"/>
-              <w:bottom w:w="75" w:type="dxa"/>
-              <w:right w:w="150" w:type="dxa"/>
-            </w:tcMar>
-            <w:vAlign w:val="center"/>
-            <w:hideMark/>
-          </w:tcPr>
-          <w:p>
-            <w:pPr>
-              <w:spacing w:after="0" w:line="240" w:lineRule="auto"/>
-              <w:jc w:val="both"/>
-              <w:rPr>
-                <w:sz w:val="18"/>
-                <w:szCs w:val="18"/>
-                <w:lang w:val="fr-FR"/>
-              </w:rPr>
-            </w:pPr>
-            <w:r>
-              <w:rPr>
-                <w:sz w:val="18"/>
-                <w:szCs w:val="18"/>
-                <w:lang w:val="fr-FR"/>
-              </w:rPr>
-              <w:t>2056</w:t>
+              <w:t>943 ± 62</w:t>
+            </w:r>
+          </w:p>
+        </w:tc>
+        <w:tc>
+          <w:tcPr>
+            <w:tcW w:w="0" w:type="auto"/>
+            <w:tcMar>
+              <w:top w:w="75" w:type="dxa"/>
+              <w:left w:w="150" w:type="dxa"/>
+              <w:bottom w:w="75" w:type="dxa"/>
+              <w:right w:w="150" w:type="dxa"/>
+            </w:tcMar>
+            <w:vAlign w:val="center"/>
+            <w:hideMark/>
+          </w:tcPr>
+          <w:p>
+            <w:pPr>
+              <w:spacing w:after="0" w:line="240" w:lineRule="auto"/>
+              <w:jc w:val="both"/>
+              <w:rPr>
+                <w:sz w:val="18"/>
+                <w:szCs w:val="18"/>
+                <w:lang w:val="fr-FR"/>
+              </w:rPr>
+            </w:pPr>
+            <w:r>
+              <w:rPr>
+                <w:sz w:val="18"/>
+                <w:szCs w:val="18"/>
+                <w:lang w:val="fr-FR"/>
+              </w:rPr>
+              <w:t>4049 ± 269</w:t>
+            </w:r>
+          </w:p>
+        </w:tc>
+        <w:tc>
+          <w:tcPr>
+            <w:tcW w:w="0" w:type="auto"/>
+            <w:tcMar>
+              <w:top w:w="75" w:type="dxa"/>
+              <w:left w:w="150" w:type="dxa"/>
+              <w:bottom w:w="75" w:type="dxa"/>
+              <w:right w:w="150" w:type="dxa"/>
+            </w:tcMar>
+            <w:vAlign w:val="center"/>
+            <w:hideMark/>
+          </w:tcPr>
+          <w:p>
+            <w:pPr>
+              <w:spacing w:after="0" w:line="240" w:lineRule="auto"/>
+              <w:jc w:val="both"/>
+              <w:rPr>
+                <w:sz w:val="18"/>
+                <w:szCs w:val="18"/>
+                <w:lang w:val="fr-FR"/>
+              </w:rPr>
+            </w:pPr>
+            <w:r>
+              <w:rPr>
+                <w:sz w:val="18"/>
+                <w:szCs w:val="18"/>
+                <w:lang w:val="fr-FR"/>
+              </w:rPr>
+              <w:t>3106</w:t>
             </w:r>
           </w:p>
         </w:tc>
@@ -8059,71 +8132,71 @@
                 <w:szCs w:val="18"/>
                 <w:lang w:val="fr-FR"/>
               </w:rPr>
-              <w:t>4021 ± 398</w:t>
-            </w:r>
-          </w:p>
-        </w:tc>
-        <w:tc>
-          <w:tcPr>
-            <w:tcW w:w="0" w:type="auto"/>
-            <w:tcMar>
-              <w:top w:w="75" w:type="dxa"/>
-              <w:left w:w="150" w:type="dxa"/>
-              <w:bottom w:w="75" w:type="dxa"/>
-              <w:right w:w="150" w:type="dxa"/>
-            </w:tcMar>
-            <w:vAlign w:val="center"/>
-            <w:hideMark/>
-          </w:tcPr>
-          <w:p>
-            <w:pPr>
-              <w:spacing w:after="0" w:line="240" w:lineRule="auto"/>
-              <w:jc w:val="both"/>
-              <w:rPr>
-                <w:sz w:val="18"/>
-                <w:szCs w:val="18"/>
-                <w:lang w:val="fr-FR"/>
-              </w:rPr>
-            </w:pPr>
-            <w:r>
-              <w:rPr>
-                <w:sz w:val="18"/>
-                <w:szCs w:val="18"/>
-                <w:lang w:val="fr-FR"/>
-              </w:rPr>
-              <w:t>20416 ± 2577</w:t>
-            </w:r>
-          </w:p>
-        </w:tc>
-        <w:tc>
-          <w:tcPr>
-            <w:tcW w:w="0" w:type="auto"/>
-            <w:tcMar>
-              <w:top w:w="75" w:type="dxa"/>
-              <w:left w:w="150" w:type="dxa"/>
-              <w:bottom w:w="75" w:type="dxa"/>
-              <w:right w:w="150" w:type="dxa"/>
-            </w:tcMar>
-            <w:vAlign w:val="center"/>
-            <w:hideMark/>
-          </w:tcPr>
-          <w:p>
-            <w:pPr>
-              <w:spacing w:after="0" w:line="240" w:lineRule="auto"/>
-              <w:jc w:val="both"/>
-              <w:rPr>
-                <w:sz w:val="18"/>
-                <w:szCs w:val="18"/>
-                <w:lang w:val="fr-FR"/>
-              </w:rPr>
-            </w:pPr>
-            <w:r>
-              <w:rPr>
-                <w:sz w:val="18"/>
-                <w:szCs w:val="18"/>
-                <w:lang w:val="fr-FR"/>
-              </w:rPr>
-              <w:t>16395</w:t>
+              <w:t>3940 ± 375</w:t>
+            </w:r>
+          </w:p>
+        </w:tc>
+        <w:tc>
+          <w:tcPr>
+            <w:tcW w:w="0" w:type="auto"/>
+            <w:tcMar>
+              <w:top w:w="75" w:type="dxa"/>
+              <w:left w:w="150" w:type="dxa"/>
+              <w:bottom w:w="75" w:type="dxa"/>
+              <w:right w:w="150" w:type="dxa"/>
+            </w:tcMar>
+            <w:vAlign w:val="center"/>
+            <w:hideMark/>
+          </w:tcPr>
+          <w:p>
+            <w:pPr>
+              <w:spacing w:after="0" w:line="240" w:lineRule="auto"/>
+              <w:jc w:val="both"/>
+              <w:rPr>
+                <w:sz w:val="18"/>
+                <w:szCs w:val="18"/>
+                <w:lang w:val="fr-FR"/>
+              </w:rPr>
+            </w:pPr>
+            <w:r>
+              <w:rPr>
+                <w:sz w:val="18"/>
+                <w:szCs w:val="18"/>
+                <w:lang w:val="fr-FR"/>
+              </w:rPr>
+              <w:t>30792 ± 3249</w:t>
+            </w:r>
+          </w:p>
+        </w:tc>
+        <w:tc>
+          <w:tcPr>
+            <w:tcW w:w="0" w:type="auto"/>
+            <w:tcMar>
+              <w:top w:w="75" w:type="dxa"/>
+              <w:left w:w="150" w:type="dxa"/>
+              <w:bottom w:w="75" w:type="dxa"/>
+              <w:right w:w="150" w:type="dxa"/>
+            </w:tcMar>
+            <w:vAlign w:val="center"/>
+            <w:hideMark/>
+          </w:tcPr>
+          <w:p>
+            <w:pPr>
+              <w:spacing w:after="0" w:line="240" w:lineRule="auto"/>
+              <w:jc w:val="both"/>
+              <w:rPr>
+                <w:sz w:val="18"/>
+                <w:szCs w:val="18"/>
+                <w:lang w:val="fr-FR"/>
+              </w:rPr>
+            </w:pPr>
+            <w:r>
+              <w:rPr>
+                <w:sz w:val="18"/>
+                <w:szCs w:val="18"/>
+                <w:lang w:val="fr-FR"/>
+              </w:rPr>
+              <w:t>26852</w:t>
             </w:r>
           </w:p>
         </w:tc>
@@ -8189,71 +8262,79 @@
                 <w:szCs w:val="18"/>
                 <w:lang w:val="fr-FR"/>
               </w:rPr>
-              <w:t>613 ± 138</w:t>
-            </w:r>
-          </w:p>
-        </w:tc>
-        <w:tc>
-          <w:tcPr>
-            <w:tcW w:w="0" w:type="auto"/>
-            <w:tcMar>
-              <w:top w:w="75" w:type="dxa"/>
-              <w:left w:w="150" w:type="dxa"/>
-              <w:bottom w:w="75" w:type="dxa"/>
-              <w:right w:w="150" w:type="dxa"/>
-            </w:tcMar>
-            <w:vAlign w:val="center"/>
-            <w:hideMark/>
-          </w:tcPr>
-          <w:p>
-            <w:pPr>
-              <w:spacing w:after="0" w:line="240" w:lineRule="auto"/>
-              <w:jc w:val="both"/>
-              <w:rPr>
-                <w:sz w:val="18"/>
-                <w:szCs w:val="18"/>
-                <w:lang w:val="fr-FR"/>
-              </w:rPr>
-            </w:pPr>
-            <w:r>
-              <w:rPr>
-                <w:sz w:val="18"/>
-                <w:szCs w:val="18"/>
-                <w:lang w:val="fr-FR"/>
-              </w:rPr>
-              <w:t>2103 ± 256</w:t>
-            </w:r>
-          </w:p>
-        </w:tc>
-        <w:tc>
-          <w:tcPr>
-            <w:tcW w:w="0" w:type="auto"/>
-            <w:tcMar>
-              <w:top w:w="75" w:type="dxa"/>
-              <w:left w:w="150" w:type="dxa"/>
-              <w:bottom w:w="75" w:type="dxa"/>
-              <w:right w:w="150" w:type="dxa"/>
-            </w:tcMar>
-            <w:vAlign w:val="center"/>
-            <w:hideMark/>
-          </w:tcPr>
-          <w:p>
-            <w:pPr>
-              <w:spacing w:after="0" w:line="240" w:lineRule="auto"/>
-              <w:jc w:val="both"/>
-              <w:rPr>
-                <w:sz w:val="18"/>
-                <w:szCs w:val="18"/>
-                <w:lang w:val="fr-FR"/>
-              </w:rPr>
-            </w:pPr>
-            <w:r>
-              <w:rPr>
-                <w:sz w:val="18"/>
-                <w:szCs w:val="18"/>
-                <w:lang w:val="fr-FR"/>
-              </w:rPr>
-              <w:t>1489</w:t>
+              <w:t>599 ± 104</w:t>
+            </w:r>
+          </w:p>
+        </w:tc>
+        <w:tc>
+          <w:tcPr>
+            <w:tcW w:w="0" w:type="auto"/>
+            <w:tcMar>
+              <w:top w:w="75" w:type="dxa"/>
+              <w:left w:w="150" w:type="dxa"/>
+              <w:bottom w:w="75" w:type="dxa"/>
+              <w:right w:w="150" w:type="dxa"/>
+            </w:tcMar>
+            <w:vAlign w:val="center"/>
+            <w:hideMark/>
+          </w:tcPr>
+          <w:p>
+            <w:pPr>
+              <w:spacing w:after="0" w:line="240" w:lineRule="auto"/>
+              <w:jc w:val="both"/>
+              <w:rPr>
+                <w:sz w:val="18"/>
+                <w:szCs w:val="18"/>
+                <w:lang w:val="fr-FR"/>
+              </w:rPr>
+            </w:pPr>
+            <w:r>
+              <w:rPr>
+                <w:sz w:val="18"/>
+                <w:szCs w:val="18"/>
+                <w:lang w:val="fr-FR"/>
+              </w:rPr>
+              <w:t>2552 ± 526</w:t>
+            </w:r>
+          </w:p>
+        </w:tc>
+        <w:tc>
+          <w:tcPr>
+            <w:tcW w:w="0" w:type="auto"/>
+            <w:tcMar>
+              <w:top w:w="75" w:type="dxa"/>
+              <w:left w:w="150" w:type="dxa"/>
+              <w:bottom w:w="75" w:type="dxa"/>
+              <w:right w:w="150" w:type="dxa"/>
+            </w:tcMar>
+            <w:vAlign w:val="center"/>
+            <w:hideMark/>
+          </w:tcPr>
+          <w:p>
+            <w:pPr>
+              <w:spacing w:after="0" w:line="240" w:lineRule="auto"/>
+              <w:jc w:val="both"/>
+              <w:rPr>
+                <w:sz w:val="18"/>
+                <w:szCs w:val="18"/>
+                <w:lang w:val="fr-FR"/>
+              </w:rPr>
+            </w:pPr>
+            <w:r>
+              <w:rPr>
+                <w:sz w:val="18"/>
+                <w:szCs w:val="18"/>
+                <w:lang w:val="fr-FR"/>
+              </w:rPr>
+              <w:t>1</w:t>
+            </w:r>
+            <w:r>
+              <w:rPr>
+                <w:sz w:val="18"/>
+                <w:szCs w:val="18"/>
+                <w:lang w:val="fr-FR"/>
+              </w:rPr>
+              <w:t>953</w:t>
             </w:r>
           </w:p>
         </w:tc>
@@ -8321,7 +8402,7 @@
                 <w:szCs w:val="18"/>
                 <w:lang w:val="fr-FR"/>
               </w:rPr>
-              <w:t>351 ± 279</w:t>
+              <w:t>333 ± 270</w:t>
             </w:r>
           </w:p>
         </w:tc>
@@ -8385,7 +8466,7 @@
                 <w:szCs w:val="18"/>
                 <w:lang w:val="fr-FR"/>
               </w:rPr>
-              <w:t>580</w:t>
+              <w:t>856</w:t>
             </w:r>
           </w:p>
         </w:tc>
@@ -8451,71 +8532,71 @@
                 <w:szCs w:val="18"/>
                 <w:lang w:val="fr-FR"/>
               </w:rPr>
-              <w:t>12789 ± 14878</w:t>
-            </w:r>
-          </w:p>
-        </w:tc>
-        <w:tc>
-          <w:tcPr>
-            <w:tcW w:w="0" w:type="auto"/>
-            <w:tcMar>
-              <w:top w:w="75" w:type="dxa"/>
-              <w:left w:w="150" w:type="dxa"/>
-              <w:bottom w:w="75" w:type="dxa"/>
-              <w:right w:w="150" w:type="dxa"/>
-            </w:tcMar>
-            <w:vAlign w:val="center"/>
-            <w:hideMark/>
-          </w:tcPr>
-          <w:p>
-            <w:pPr>
-              <w:spacing w:after="0" w:line="240" w:lineRule="auto"/>
-              <w:jc w:val="both"/>
-              <w:rPr>
-                <w:sz w:val="18"/>
-                <w:szCs w:val="18"/>
-                <w:lang w:val="fr-FR"/>
-              </w:rPr>
-            </w:pPr>
-            <w:r>
-              <w:rPr>
-                <w:sz w:val="18"/>
-                <w:szCs w:val="18"/>
-                <w:lang w:val="fr-FR"/>
-              </w:rPr>
-              <w:t>42223 ± 13491</w:t>
-            </w:r>
-          </w:p>
-        </w:tc>
-        <w:tc>
-          <w:tcPr>
-            <w:tcW w:w="0" w:type="auto"/>
-            <w:tcMar>
-              <w:top w:w="75" w:type="dxa"/>
-              <w:left w:w="150" w:type="dxa"/>
-              <w:bottom w:w="75" w:type="dxa"/>
-              <w:right w:w="150" w:type="dxa"/>
-            </w:tcMar>
-            <w:vAlign w:val="center"/>
-            <w:hideMark/>
-          </w:tcPr>
-          <w:p>
-            <w:pPr>
-              <w:spacing w:after="0" w:line="240" w:lineRule="auto"/>
-              <w:jc w:val="both"/>
-              <w:rPr>
-                <w:sz w:val="18"/>
-                <w:szCs w:val="18"/>
-                <w:lang w:val="fr-FR"/>
-              </w:rPr>
-            </w:pPr>
-            <w:r>
-              <w:rPr>
-                <w:sz w:val="18"/>
-                <w:szCs w:val="18"/>
-                <w:lang w:val="fr-FR"/>
-              </w:rPr>
-              <w:t>29435</w:t>
+              <w:t>12647 ± 14830</w:t>
+            </w:r>
+          </w:p>
+        </w:tc>
+        <w:tc>
+          <w:tcPr>
+            <w:tcW w:w="0" w:type="auto"/>
+            <w:tcMar>
+              <w:top w:w="75" w:type="dxa"/>
+              <w:left w:w="150" w:type="dxa"/>
+              <w:bottom w:w="75" w:type="dxa"/>
+              <w:right w:w="150" w:type="dxa"/>
+            </w:tcMar>
+            <w:vAlign w:val="center"/>
+            <w:hideMark/>
+          </w:tcPr>
+          <w:p>
+            <w:pPr>
+              <w:spacing w:after="0" w:line="240" w:lineRule="auto"/>
+              <w:jc w:val="both"/>
+              <w:rPr>
+                <w:sz w:val="18"/>
+                <w:szCs w:val="18"/>
+                <w:lang w:val="fr-FR"/>
+              </w:rPr>
+            </w:pPr>
+            <w:r>
+              <w:rPr>
+                <w:sz w:val="18"/>
+                <w:szCs w:val="18"/>
+                <w:lang w:val="fr-FR"/>
+              </w:rPr>
+              <w:t>76416 ± 54510</w:t>
+            </w:r>
+          </w:p>
+        </w:tc>
+        <w:tc>
+          <w:tcPr>
+            <w:tcW w:w="0" w:type="auto"/>
+            <w:tcMar>
+              <w:top w:w="75" w:type="dxa"/>
+              <w:left w:w="150" w:type="dxa"/>
+              <w:bottom w:w="75" w:type="dxa"/>
+              <w:right w:w="150" w:type="dxa"/>
+            </w:tcMar>
+            <w:vAlign w:val="center"/>
+            <w:hideMark/>
+          </w:tcPr>
+          <w:p>
+            <w:pPr>
+              <w:spacing w:after="0" w:line="240" w:lineRule="auto"/>
+              <w:jc w:val="both"/>
+              <w:rPr>
+                <w:sz w:val="18"/>
+                <w:szCs w:val="18"/>
+                <w:lang w:val="fr-FR"/>
+              </w:rPr>
+            </w:pPr>
+            <w:r>
+              <w:rPr>
+                <w:sz w:val="18"/>
+                <w:szCs w:val="18"/>
+                <w:lang w:val="fr-FR"/>
+              </w:rPr>
+              <w:t>63769</w:t>
             </w:r>
           </w:p>
         </w:tc>
@@ -8613,39 +8694,47 @@
                 <w:szCs w:val="18"/>
                 <w:lang w:val="fr-FR"/>
               </w:rPr>
-              <w:t>269 ± 5</w:t>
-            </w:r>
-          </w:p>
-        </w:tc>
-        <w:tc>
-          <w:tcPr>
-            <w:tcW w:w="0" w:type="auto"/>
-            <w:tcMar>
-              <w:top w:w="75" w:type="dxa"/>
-              <w:left w:w="150" w:type="dxa"/>
-              <w:bottom w:w="75" w:type="dxa"/>
-              <w:right w:w="150" w:type="dxa"/>
-            </w:tcMar>
-            <w:vAlign w:val="center"/>
-            <w:hideMark/>
-          </w:tcPr>
-          <w:p>
-            <w:pPr>
-              <w:spacing w:after="0" w:line="240" w:lineRule="auto"/>
-              <w:jc w:val="both"/>
-              <w:rPr>
-                <w:sz w:val="18"/>
-                <w:szCs w:val="18"/>
-                <w:lang w:val="fr-FR"/>
-              </w:rPr>
-            </w:pPr>
-            <w:r>
-              <w:rPr>
-                <w:sz w:val="18"/>
-                <w:szCs w:val="18"/>
-                <w:lang w:val="fr-FR"/>
-              </w:rPr>
-              <w:t>243</w:t>
+              <w:t>277 ± 11</w:t>
+            </w:r>
+          </w:p>
+        </w:tc>
+        <w:tc>
+          <w:tcPr>
+            <w:tcW w:w="0" w:type="auto"/>
+            <w:tcMar>
+              <w:top w:w="75" w:type="dxa"/>
+              <w:left w:w="150" w:type="dxa"/>
+              <w:bottom w:w="75" w:type="dxa"/>
+              <w:right w:w="150" w:type="dxa"/>
+            </w:tcMar>
+            <w:vAlign w:val="center"/>
+            <w:hideMark/>
+          </w:tcPr>
+          <w:p>
+            <w:pPr>
+              <w:spacing w:after="0" w:line="240" w:lineRule="auto"/>
+              <w:jc w:val="both"/>
+              <w:rPr>
+                <w:sz w:val="18"/>
+                <w:szCs w:val="18"/>
+                <w:lang w:val="fr-FR"/>
+              </w:rPr>
+            </w:pPr>
+            <w:r>
+              <w:rPr>
+                <w:sz w:val="18"/>
+                <w:szCs w:val="18"/>
+                <w:lang w:val="fr-FR"/>
+              </w:rPr>
+              <w:t>2</w:t>
+            </w:r>
+            <w:r>
+              <w:rPr>
+                <w:sz w:val="18"/>
+                <w:szCs w:val="18"/>
+                <w:lang w:val="fr-FR"/>
+              </w:rPr>
+              <w:t>52</w:t>
             </w:r>
           </w:p>
         </w:tc>
@@ -8711,71 +8800,71 @@
                 <w:szCs w:val="18"/>
                 <w:lang w:val="fr-FR"/>
               </w:rPr>
-              <w:t>1954 ± 1963</w:t>
-            </w:r>
-          </w:p>
-        </w:tc>
-        <w:tc>
-          <w:tcPr>
-            <w:tcW w:w="0" w:type="auto"/>
-            <w:tcMar>
-              <w:top w:w="75" w:type="dxa"/>
-              <w:left w:w="150" w:type="dxa"/>
-              <w:bottom w:w="75" w:type="dxa"/>
-              <w:right w:w="150" w:type="dxa"/>
-            </w:tcMar>
-            <w:vAlign w:val="center"/>
-            <w:hideMark/>
-          </w:tcPr>
-          <w:p>
-            <w:pPr>
-              <w:spacing w:after="0" w:line="240" w:lineRule="auto"/>
-              <w:jc w:val="both"/>
-              <w:rPr>
-                <w:sz w:val="18"/>
-                <w:szCs w:val="18"/>
-                <w:lang w:val="fr-FR"/>
-              </w:rPr>
-            </w:pPr>
-            <w:r>
-              <w:rPr>
-                <w:sz w:val="18"/>
-                <w:szCs w:val="18"/>
-                <w:lang w:val="fr-FR"/>
-              </w:rPr>
-              <w:t>3791 ± 2301</w:t>
-            </w:r>
-          </w:p>
-        </w:tc>
-        <w:tc>
-          <w:tcPr>
-            <w:tcW w:w="0" w:type="auto"/>
-            <w:tcMar>
-              <w:top w:w="75" w:type="dxa"/>
-              <w:left w:w="150" w:type="dxa"/>
-              <w:bottom w:w="75" w:type="dxa"/>
-              <w:right w:w="150" w:type="dxa"/>
-            </w:tcMar>
-            <w:vAlign w:val="center"/>
-            <w:hideMark/>
-          </w:tcPr>
-          <w:p>
-            <w:pPr>
-              <w:spacing w:after="0" w:line="240" w:lineRule="auto"/>
-              <w:jc w:val="both"/>
-              <w:rPr>
-                <w:sz w:val="18"/>
-                <w:szCs w:val="18"/>
-                <w:lang w:val="fr-FR"/>
-              </w:rPr>
-            </w:pPr>
-            <w:r>
-              <w:rPr>
-                <w:sz w:val="18"/>
-                <w:szCs w:val="18"/>
-                <w:lang w:val="fr-FR"/>
-              </w:rPr>
-              <w:t>1837</w:t>
+              <w:t>1823 ± 1953</w:t>
+            </w:r>
+          </w:p>
+        </w:tc>
+        <w:tc>
+          <w:tcPr>
+            <w:tcW w:w="0" w:type="auto"/>
+            <w:tcMar>
+              <w:top w:w="75" w:type="dxa"/>
+              <w:left w:w="150" w:type="dxa"/>
+              <w:bottom w:w="75" w:type="dxa"/>
+              <w:right w:w="150" w:type="dxa"/>
+            </w:tcMar>
+            <w:vAlign w:val="center"/>
+            <w:hideMark/>
+          </w:tcPr>
+          <w:p>
+            <w:pPr>
+              <w:spacing w:after="0" w:line="240" w:lineRule="auto"/>
+              <w:jc w:val="both"/>
+              <w:rPr>
+                <w:sz w:val="18"/>
+                <w:szCs w:val="18"/>
+                <w:lang w:val="fr-FR"/>
+              </w:rPr>
+            </w:pPr>
+            <w:r>
+              <w:rPr>
+                <w:sz w:val="18"/>
+                <w:szCs w:val="18"/>
+                <w:lang w:val="fr-FR"/>
+              </w:rPr>
+              <w:t>4665 ± 2624</w:t>
+            </w:r>
+          </w:p>
+        </w:tc>
+        <w:tc>
+          <w:tcPr>
+            <w:tcW w:w="0" w:type="auto"/>
+            <w:tcMar>
+              <w:top w:w="75" w:type="dxa"/>
+              <w:left w:w="150" w:type="dxa"/>
+              <w:bottom w:w="75" w:type="dxa"/>
+              <w:right w:w="150" w:type="dxa"/>
+            </w:tcMar>
+            <w:vAlign w:val="center"/>
+            <w:hideMark/>
+          </w:tcPr>
+          <w:p>
+            <w:pPr>
+              <w:spacing w:after="0" w:line="240" w:lineRule="auto"/>
+              <w:jc w:val="both"/>
+              <w:rPr>
+                <w:sz w:val="18"/>
+                <w:szCs w:val="18"/>
+                <w:lang w:val="fr-FR"/>
+              </w:rPr>
+            </w:pPr>
+            <w:r>
+              <w:rPr>
+                <w:sz w:val="18"/>
+                <w:szCs w:val="18"/>
+                <w:lang w:val="fr-FR"/>
+              </w:rPr>
+              <w:t>2842</w:t>
             </w:r>
           </w:p>
         </w:tc>
@@ -8841,71 +8930,111 @@
                 <w:szCs w:val="18"/>
                 <w:lang w:val="fr-FR"/>
               </w:rPr>
-              <w:t>37 ± 7</w:t>
-            </w:r>
-          </w:p>
-        </w:tc>
-        <w:tc>
-          <w:tcPr>
-            <w:tcW w:w="0" w:type="auto"/>
-            <w:tcMar>
-              <w:top w:w="75" w:type="dxa"/>
-              <w:left w:w="150" w:type="dxa"/>
-              <w:bottom w:w="75" w:type="dxa"/>
-              <w:right w:w="150" w:type="dxa"/>
-            </w:tcMar>
-            <w:vAlign w:val="center"/>
-            <w:hideMark/>
-          </w:tcPr>
-          <w:p>
-            <w:pPr>
-              <w:spacing w:after="0" w:line="240" w:lineRule="auto"/>
-              <w:jc w:val="both"/>
-              <w:rPr>
-                <w:sz w:val="18"/>
-                <w:szCs w:val="18"/>
-                <w:lang w:val="fr-FR"/>
-              </w:rPr>
-            </w:pPr>
-            <w:r>
-              <w:rPr>
-                <w:sz w:val="18"/>
-                <w:szCs w:val="18"/>
-                <w:lang w:val="fr-FR"/>
-              </w:rPr>
-              <w:t>272 ± 6</w:t>
-            </w:r>
-          </w:p>
-        </w:tc>
-        <w:tc>
-          <w:tcPr>
-            <w:tcW w:w="0" w:type="auto"/>
-            <w:tcMar>
-              <w:top w:w="75" w:type="dxa"/>
-              <w:left w:w="150" w:type="dxa"/>
-              <w:bottom w:w="75" w:type="dxa"/>
-              <w:right w:w="150" w:type="dxa"/>
-            </w:tcMar>
-            <w:vAlign w:val="center"/>
-            <w:hideMark/>
-          </w:tcPr>
-          <w:p>
-            <w:pPr>
-              <w:spacing w:after="0" w:line="240" w:lineRule="auto"/>
-              <w:jc w:val="both"/>
-              <w:rPr>
-                <w:sz w:val="18"/>
-                <w:szCs w:val="18"/>
-                <w:lang w:val="fr-FR"/>
-              </w:rPr>
-            </w:pPr>
-            <w:r>
-              <w:rPr>
-                <w:sz w:val="18"/>
-                <w:szCs w:val="18"/>
-                <w:lang w:val="fr-FR"/>
-              </w:rPr>
-              <w:t>234</w:t>
+              <w:t xml:space="preserve">37 ± </w:t>
+            </w:r>
+            <w:r>
+              <w:rPr>
+                <w:sz w:val="18"/>
+                <w:szCs w:val="18"/>
+                <w:lang w:val="fr-FR"/>
+              </w:rPr>
+              <w:t>8</w:t>
+            </w:r>
+          </w:p>
+        </w:tc>
+        <w:tc>
+          <w:tcPr>
+            <w:tcW w:w="0" w:type="auto"/>
+            <w:tcMar>
+              <w:top w:w="75" w:type="dxa"/>
+              <w:left w:w="150" w:type="dxa"/>
+              <w:bottom w:w="75" w:type="dxa"/>
+              <w:right w:w="150" w:type="dxa"/>
+            </w:tcMar>
+            <w:vAlign w:val="center"/>
+            <w:hideMark/>
+          </w:tcPr>
+          <w:p>
+            <w:pPr>
+              <w:spacing w:after="0" w:line="240" w:lineRule="auto"/>
+              <w:jc w:val="both"/>
+              <w:rPr>
+                <w:sz w:val="18"/>
+                <w:szCs w:val="18"/>
+                <w:lang w:val="fr-FR"/>
+              </w:rPr>
+            </w:pPr>
+            <w:r>
+              <w:rPr>
+                <w:sz w:val="18"/>
+                <w:szCs w:val="18"/>
+                <w:lang w:val="fr-FR"/>
+              </w:rPr>
+              <w:t>27</w:t>
+            </w:r>
+            <w:r>
+              <w:rPr>
+                <w:sz w:val="18"/>
+                <w:szCs w:val="18"/>
+                <w:lang w:val="fr-FR"/>
+              </w:rPr>
+              <w:t>3</w:t>
+            </w:r>
+            <w:r>
+              <w:rPr>
+                <w:sz w:val="18"/>
+                <w:szCs w:val="18"/>
+                <w:lang w:val="fr-FR"/>
+              </w:rPr>
+              <w:t xml:space="preserve"> ± </w:t>
+            </w:r>
+            <w:r>
+              <w:rPr>
+                <w:sz w:val="18"/>
+                <w:szCs w:val="18"/>
+                <w:lang w:val="fr-FR"/>
+              </w:rPr>
+              <w:t>4</w:t>
+            </w:r>
+          </w:p>
+        </w:tc>
+        <w:tc>
+          <w:tcPr>
+            <w:tcW w:w="0" w:type="auto"/>
+            <w:tcMar>
+              <w:top w:w="75" w:type="dxa"/>
+              <w:left w:w="150" w:type="dxa"/>
+              <w:bottom w:w="75" w:type="dxa"/>
+              <w:right w:w="150" w:type="dxa"/>
+            </w:tcMar>
+            <w:vAlign w:val="center"/>
+            <w:hideMark/>
+          </w:tcPr>
+          <w:p>
+            <w:pPr>
+              <w:spacing w:after="0" w:line="240" w:lineRule="auto"/>
+              <w:jc w:val="both"/>
+              <w:rPr>
+                <w:sz w:val="18"/>
+                <w:szCs w:val="18"/>
+                <w:lang w:val="fr-FR"/>
+              </w:rPr>
+            </w:pPr>
+            <w:r>
+              <w:rPr>
+                <w:sz w:val="18"/>
+                <w:szCs w:val="18"/>
+                <w:lang w:val="fr-FR"/>
+              </w:rPr>
+              <w:t>23</w:t>
+            </w:r>
+            <w:r>
+              <w:rPr>
+                <w:sz w:val="18"/>
+                <w:szCs w:val="18"/>
+                <w:lang w:val="fr-FR"/>
+              </w:rPr>
+              <w:t>6</w:t>
             </w:r>
           </w:p>
         </w:tc>
@@ -9023,16 +9152,7 @@
           <w:sz w:val="20"/>
           <w:szCs w:val="20"/>
         </w:rPr>
-        <w:t>in milliseconds</w:t>
-      </w:r>
-      <w:r>
-        <w:rPr>
-          <w:i/>
-          <w:iCs/>
-          <w:sz w:val="20"/>
-          <w:szCs w:val="20"/>
-        </w:rPr>
-        <w:t xml:space="preserve"> </w:t>
+        <w:t xml:space="preserve">in milliseconds </w:t>
       </w:r>
       <w:r>
         <w:rPr>
@@ -9149,14 +9269,12 @@
       <w:r>
         <w:rPr>
           <w:noProof/>
-          <w:sz w:val="22"/>
-          <w:szCs w:val="22"/>
         </w:rPr>
         <w:drawing>
-          <wp:inline distT="0" distB="0" distL="0" distR="0" wp14:anchorId="2764F77F" wp14:editId="24B7316C">
-            <wp:extent cx="4108450" cy="3158322"/>
-            <wp:effectExtent l="0" t="0" r="6350" b="4445"/>
-            <wp:docPr id="12" name="Image 12"/>
+          <wp:inline distT="0" distB="0" distL="0" distR="0" wp14:anchorId="3C0C0B3C" wp14:editId="05B9192C">
+            <wp:extent cx="3884246" cy="2987882"/>
+            <wp:effectExtent l="0" t="0" r="2540" b="3175"/>
+            <wp:docPr id="5" name="Image 5"/>
             <wp:cNvGraphicFramePr>
               <a:graphicFrameLocks xmlns:a="http://schemas.openxmlformats.org/drawingml/2006/main" noChangeAspect="1"/>
             </wp:cNvGraphicFramePr>
@@ -9164,7 +9282,7 @@
               <a:graphicData uri="http://schemas.openxmlformats.org/drawingml/2006/picture">
                 <pic:pic xmlns:pic="http://schemas.openxmlformats.org/drawingml/2006/picture">
                   <pic:nvPicPr>
-                    <pic:cNvPr id="0" name="Picture 6"/>
+                    <pic:cNvPr id="0" name="Picture 5"/>
                     <pic:cNvPicPr>
                       <a:picLocks noChangeAspect="1" noChangeArrowheads="1"/>
                     </pic:cNvPicPr>
@@ -9185,7 +9303,7 @@
                   <pic:spPr bwMode="auto">
                     <a:xfrm>
                       <a:off x="0" y="0"/>
-                      <a:ext cx="4131133" cy="3175760"/>
+                      <a:ext cx="3893353" cy="2994888"/>
                     </a:xfrm>
                     <a:prstGeom prst="rect">
                       <a:avLst/>
@@ -9303,14 +9421,12 @@
       <w:r>
         <w:rPr>
           <w:noProof/>
-          <w:sz w:val="22"/>
-          <w:szCs w:val="22"/>
         </w:rPr>
         <w:drawing>
-          <wp:inline distT="0" distB="0" distL="0" distR="0" wp14:anchorId="1D8FD55B" wp14:editId="13500F78">
-            <wp:extent cx="4092417" cy="3148013"/>
-            <wp:effectExtent l="0" t="0" r="3810" b="0"/>
-            <wp:docPr id="2" name="Image 2"/>
+          <wp:inline distT="0" distB="0" distL="0" distR="0" wp14:anchorId="2D45AE4E" wp14:editId="0860D431">
+            <wp:extent cx="3876039" cy="2981569"/>
+            <wp:effectExtent l="0" t="0" r="0" b="0"/>
+            <wp:docPr id="6" name="Image 6"/>
             <wp:cNvGraphicFramePr>
               <a:graphicFrameLocks xmlns:a="http://schemas.openxmlformats.org/drawingml/2006/main" noChangeAspect="1"/>
             </wp:cNvGraphicFramePr>
@@ -9318,7 +9434,7 @@
               <a:graphicData uri="http://schemas.openxmlformats.org/drawingml/2006/picture">
                 <pic:pic xmlns:pic="http://schemas.openxmlformats.org/drawingml/2006/picture">
                   <pic:nvPicPr>
-                    <pic:cNvPr id="0" name="Picture 1"/>
+                    <pic:cNvPr id="0" name="Picture 7"/>
                     <pic:cNvPicPr>
                       <a:picLocks noChangeAspect="1" noChangeArrowheads="1"/>
                     </pic:cNvPicPr>
@@ -9339,7 +9455,7 @@
                   <pic:spPr bwMode="auto">
                     <a:xfrm>
                       <a:off x="0" y="0"/>
-                      <a:ext cx="4108722" cy="3160555"/>
+                      <a:ext cx="3883742" cy="2987495"/>
                     </a:xfrm>
                     <a:prstGeom prst="rect">
                       <a:avLst/>
@@ -9429,7 +9545,21 @@
           <w:sz w:val="22"/>
           <w:szCs w:val="22"/>
         </w:rPr>
-        <w:t xml:space="preserve"> 25.</w:t>
+        <w:t xml:space="preserve"> 2</w:t>
+      </w:r>
+      <w:r>
+        <w:rPr>
+          <w:sz w:val="22"/>
+          <w:szCs w:val="22"/>
+        </w:rPr>
+        <w:t>7</w:t>
+      </w:r>
+      <w:r>
+        <w:rPr>
+          <w:sz w:val="22"/>
+          <w:szCs w:val="22"/>
+        </w:rPr>
+        <w:t>.</w:t>
       </w:r>
     </w:p>
     <w:sectPr>
@@ -9533,7 +9663,7 @@
       </w:pPr>
     </w:lvl>
   </w:abstractNum>
-  <w:num w:numId="1" w16cid:durableId="339167306">
+  <w:num w:numId="1" w16cid:durableId="1430347734">
     <w:abstractNumId w:val="0"/>
   </w:num>
 </w:numbering>
@@ -10888,7 +11018,7 @@
 </file>
 
 <file path=customXml/itemProps1.xml><?xml version="1.0" encoding="utf-8"?>
-<ds:datastoreItem xmlns:ds="http://schemas.openxmlformats.org/officeDocument/2006/customXml" ds:itemID="{5836CF19-B8FB-46F4-B8BC-478A428ECCFB}">
+<ds:datastoreItem xmlns:ds="http://schemas.openxmlformats.org/officeDocument/2006/customXml" ds:itemID="{2E11DAC4-0F8F-4177-A08A-B10E625A1DAE}">
   <ds:schemaRefs>
     <ds:schemaRef ds:uri="http://schemas.openxmlformats.org/officeDocument/2006/bibliography"/>
   </ds:schemaRefs>

</xml_diff>